<commit_message>
SWOT analysis: documented weaknesses
</commit_message>
<xml_diff>
--- a/Documents/SWOT Analysis Report.docx
+++ b/Documents/SWOT Analysis Report.docx
@@ -1,6 +1,6 @@
 
 <file path=word/document.xml><?xml version="1.0" encoding="utf-8"?>
-<w:document xmlns:wpc="http://schemas.microsoft.com/office/word/2010/wordprocessingCanvas" xmlns:cx="http://schemas.microsoft.com/office/drawing/2014/chartex" xmlns:cx1="http://schemas.microsoft.com/office/drawing/2015/9/8/chartex" xmlns:cx2="http://schemas.microsoft.com/office/drawing/2015/10/21/chartex" xmlns:cx3="http://schemas.microsoft.com/office/drawing/2016/5/9/chartex" xmlns:cx4="http://schemas.microsoft.com/office/drawing/2016/5/10/chartex" xmlns:cx5="http://schemas.microsoft.com/office/drawing/2016/5/11/chartex" xmlns:cx6="http://schemas.microsoft.com/office/drawing/2016/5/12/chartex" xmlns:cx7="http://schemas.microsoft.com/office/drawing/2016/5/13/chartex" xmlns:cx8="http://schemas.microsoft.com/office/drawing/2016/5/14/chartex" xmlns:mc="http://schemas.openxmlformats.org/markup-compatibility/2006" xmlns:aink="http://schemas.microsoft.com/office/drawing/2016/ink" xmlns:am3d="http://schemas.microsoft.com/office/drawing/2017/model3d" xmlns:o="urn:schemas-microsoft-com:office:office" xmlns:r="http://schemas.openxmlformats.org/officeDocument/2006/relationships" xmlns:m="http://schemas.openxmlformats.org/officeDocument/2006/math" xmlns:v="urn:schemas-microsoft-com:vml" xmlns:wp14="http://schemas.microsoft.com/office/word/2010/wordprocessingDrawing" xmlns:wp="http://schemas.openxmlformats.org/drawingml/2006/wordprocessingDrawing" xmlns:w10="urn:schemas-microsoft-com:office:word" xmlns:w="http://schemas.openxmlformats.org/wordprocessingml/2006/main" xmlns:w14="http://schemas.microsoft.com/office/word/2010/wordml" xmlns:w15="http://schemas.microsoft.com/office/word/2012/wordml" xmlns:w16cex="http://schemas.microsoft.com/office/word/2018/wordml/cex" xmlns:w16cid="http://schemas.microsoft.com/office/word/2016/wordml/cid" xmlns:w16="http://schemas.microsoft.com/office/word/2018/wordml" xmlns:w16se="http://schemas.microsoft.com/office/word/2015/wordml/symex" xmlns:wpg="http://schemas.microsoft.com/office/word/2010/wordprocessingGroup" xmlns:wpi="http://schemas.microsoft.com/office/word/2010/wordprocessingInk" xmlns:wne="http://schemas.microsoft.com/office/word/2006/wordml" xmlns:wps="http://schemas.microsoft.com/office/word/2010/wordprocessingShape" mc:Ignorable="w14 w15 w16se w16cid w16 w16cex wp14">
+<w:document xmlns:wpc="http://schemas.microsoft.com/office/word/2010/wordprocessingCanvas" xmlns:cx="http://schemas.microsoft.com/office/drawing/2014/chartex" xmlns:cx1="http://schemas.microsoft.com/office/drawing/2015/9/8/chartex" xmlns:cx2="http://schemas.microsoft.com/office/drawing/2015/10/21/chartex" xmlns:cx3="http://schemas.microsoft.com/office/drawing/2016/5/9/chartex" xmlns:cx4="http://schemas.microsoft.com/office/drawing/2016/5/10/chartex" xmlns:cx5="http://schemas.microsoft.com/office/drawing/2016/5/11/chartex" xmlns:cx6="http://schemas.microsoft.com/office/drawing/2016/5/12/chartex" xmlns:cx7="http://schemas.microsoft.com/office/drawing/2016/5/13/chartex" xmlns:cx8="http://schemas.microsoft.com/office/drawing/2016/5/14/chartex" xmlns:mc="http://schemas.openxmlformats.org/markup-compatibility/2006" xmlns:aink="http://schemas.microsoft.com/office/drawing/2016/ink" xmlns:am3d="http://schemas.microsoft.com/office/drawing/2017/model3d" xmlns:o="urn:schemas-microsoft-com:office:office" xmlns:oel="http://schemas.microsoft.com/office/2019/extlst" xmlns:r="http://schemas.openxmlformats.org/officeDocument/2006/relationships" xmlns:m="http://schemas.openxmlformats.org/officeDocument/2006/math" xmlns:v="urn:schemas-microsoft-com:vml" xmlns:wp14="http://schemas.microsoft.com/office/word/2010/wordprocessingDrawing" xmlns:wp="http://schemas.openxmlformats.org/drawingml/2006/wordprocessingDrawing" xmlns:w10="urn:schemas-microsoft-com:office:word" xmlns:w="http://schemas.openxmlformats.org/wordprocessingml/2006/main" xmlns:w14="http://schemas.microsoft.com/office/word/2010/wordml" xmlns:w15="http://schemas.microsoft.com/office/word/2012/wordml" xmlns:w16cex="http://schemas.microsoft.com/office/word/2018/wordml/cex" xmlns:w16cid="http://schemas.microsoft.com/office/word/2016/wordml/cid" xmlns:w16="http://schemas.microsoft.com/office/word/2018/wordml" xmlns:w16du="http://schemas.microsoft.com/office/word/2023/wordml/word16du" xmlns:w16sdtdh="http://schemas.microsoft.com/office/word/2020/wordml/sdtdatahash" xmlns:w16sdtfl="http://schemas.microsoft.com/office/word/2024/wordml/sdtformatlock" xmlns:w16se="http://schemas.microsoft.com/office/word/2015/wordml/symex" xmlns:wpg="http://schemas.microsoft.com/office/word/2010/wordprocessingGroup" xmlns:wpi="http://schemas.microsoft.com/office/word/2010/wordprocessingInk" xmlns:wne="http://schemas.microsoft.com/office/word/2006/wordml" xmlns:wps="http://schemas.microsoft.com/office/word/2010/wordprocessingShape" mc:Ignorable="w14 w15 w16se w16cid w16 w16cex w16sdtdh w16sdtfl w16du wp14">
   <w:body>
     <w:p>
       <w:pPr>
@@ -36,7 +36,7 @@
     <w:p>
       <w:r>
         <w:pict w14:anchorId="68AD3644">
-          <v:rect id="_x0000_i1025" style="width:0;height:.75pt" o:hralign="center" o:hrstd="t" o:hr="t" fillcolor="#a0a0a0" stroked="f"/>
+          <v:rect id="_x0000_i1085" style="width:0;height:.75pt" o:hralign="center" o:hrstd="t" o:hr="t" fillcolor="#a0a0a0" stroked="f"/>
         </w:pict>
       </w:r>
     </w:p>
@@ -86,7 +86,7 @@
     <w:p>
       <w:r>
         <w:pict w14:anchorId="5807B43B">
-          <v:rect id="_x0000_i1026" style="width:0;height:.75pt" o:hralign="center" o:hrstd="t" o:hr="t" fillcolor="#a0a0a0" stroked="f"/>
+          <v:rect id="_x0000_i1086" style="width:0;height:.75pt" o:hralign="center" o:hrstd="t" o:hr="t" fillcolor="#a0a0a0" stroked="f"/>
         </w:pict>
       </w:r>
     </w:p>
@@ -228,7 +228,7 @@
     <w:p>
       <w:r>
         <w:pict w14:anchorId="3A9A19FE">
-          <v:rect id="_x0000_i1027" style="width:0;height:.75pt" o:hralign="center" o:hrstd="t" o:hr="t" fillcolor="#a0a0a0" stroked="f"/>
+          <v:rect id="_x0000_i1087" style="width:0;height:.75pt" o:hralign="center" o:hrstd="t" o:hr="t" fillcolor="#a0a0a0" stroked="f"/>
         </w:pict>
       </w:r>
     </w:p>
@@ -324,7 +324,7 @@
     <w:p>
       <w:r>
         <w:pict w14:anchorId="44E407F4">
-          <v:rect id="_x0000_i1028" style="width:0;height:.75pt" o:hralign="center" o:hrstd="t" o:hr="t" fillcolor="#a0a0a0" stroked="f"/>
+          <v:rect id="_x0000_i1088" style="width:0;height:.75pt" o:hralign="center" o:hrstd="t" o:hr="t" fillcolor="#a0a0a0" stroked="f"/>
         </w:pict>
       </w:r>
     </w:p>
@@ -721,7 +721,7 @@
     <w:p>
       <w:r>
         <w:pict w14:anchorId="7B11FDF1">
-          <v:rect id="_x0000_i1029" style="width:0;height:.75pt" o:hralign="center" o:hrstd="t" o:hr="t" fillcolor="#a0a0a0" stroked="f"/>
+          <v:rect id="_x0000_i1089" style="width:0;height:.75pt" o:hralign="center" o:hrstd="t" o:hr="t" fillcolor="#a0a0a0" stroked="f"/>
         </w:pict>
       </w:r>
     </w:p>
@@ -1167,12 +1167,2117 @@
     <w:p>
       <w:r>
         <w:pict w14:anchorId="7C4812BD">
-          <v:rect id="_x0000_i1030" style="width:0;height:.75pt" o:hralign="center" o:hrstd="t" o:hr="t" fillcolor="#a0a0a0" stroked="f"/>
+          <v:rect id="_x0000_i1090" style="width:0;height:.75pt" o:hralign="center" o:hrstd="t" o:hr="t" fillcolor="#a0a0a0" stroked="f"/>
         </w:pict>
       </w:r>
-      <w:bookmarkStart w:id="0" w:name="_GoBack"/>
-      <w:bookmarkEnd w:id="0"/>
-    </w:p>
+    </w:p>
+    <w:p>
+      <w:pPr>
+        <w:rPr>
+          <w:b/>
+          <w:bCs/>
+        </w:rPr>
+      </w:pPr>
+      <w:r>
+        <w:rPr>
+          <w:b/>
+          <w:bCs/>
+        </w:rPr>
+        <w:t>4. Opportunities</w:t>
+      </w:r>
+    </w:p>
+    <w:p>
+      <w:r>
+        <w:t>The global push for digital government and citizen-centric services creates a favorable environment.</w:t>
+      </w:r>
+    </w:p>
+    <w:p>
+      <w:r>
+        <w:rPr>
+          <w:b/>
+          <w:bCs/>
+        </w:rPr>
+        <w:lastRenderedPageBreak/>
+        <w:t>4.1 Market Expansion Opportunities</w:t>
+      </w:r>
+    </w:p>
+    <w:p>
+      <w:pPr>
+        <w:numPr>
+          <w:ilvl w:val="0"/>
+          <w:numId w:val="6"/>
+        </w:numPr>
+      </w:pPr>
+      <w:r>
+        <w:rPr>
+          <w:b/>
+          <w:bCs/>
+        </w:rPr>
+        <w:t>Rising Tide of E-Governance Initiatives:</w:t>
+      </w:r>
+      <w:r>
+        <w:t xml:space="preserve"> Governments worldwide are investing in digital transformation to improve efficiency and citizen satisfaction. This creates budget lines and political will for solutions like </w:t>
+      </w:r>
+      <w:proofErr w:type="spellStart"/>
+      <w:r>
+        <w:t>OptimAlze</w:t>
+      </w:r>
+      <w:proofErr w:type="spellEnd"/>
+      <w:r>
+        <w:t xml:space="preserve"> Buddy.</w:t>
+      </w:r>
+    </w:p>
+    <w:p>
+      <w:pPr>
+        <w:numPr>
+          <w:ilvl w:val="0"/>
+          <w:numId w:val="6"/>
+        </w:numPr>
+      </w:pPr>
+      <w:r>
+        <w:rPr>
+          <w:b/>
+          <w:bCs/>
+        </w:rPr>
+        <w:t>Expansion Across Government Tiers and Functions:</w:t>
+      </w:r>
+      <w:r>
+        <w:t> Successful deployment in a municipal licensing department can be replicated across other functions (tax, social services, permits) and levels of government (state/provincial, federal).</w:t>
+      </w:r>
+    </w:p>
+    <w:p>
+      <w:pPr>
+        <w:numPr>
+          <w:ilvl w:val="0"/>
+          <w:numId w:val="6"/>
+        </w:numPr>
+      </w:pPr>
+      <w:r>
+        <w:rPr>
+          <w:b/>
+          <w:bCs/>
+        </w:rPr>
+        <w:t>White-Labeling for Large System Integrators:</w:t>
+      </w:r>
+      <w:r>
+        <w:t> Partner with major government IT service providers to become the AI/chatbot component of their larger digital transformation offerings, leveraging their sales channels and credibility.</w:t>
+      </w:r>
+    </w:p>
+    <w:p>
+      <w:pPr>
+        <w:numPr>
+          <w:ilvl w:val="0"/>
+          <w:numId w:val="6"/>
+        </w:numPr>
+      </w:pPr>
+      <w:r>
+        <w:rPr>
+          <w:b/>
+          <w:bCs/>
+        </w:rPr>
+        <w:t>Focus on High-Volume, Repetitive Services:</w:t>
+      </w:r>
+      <w:r>
+        <w:t> Target services with the highest citizen contact volume and simplest workflows first (e.g., trash pickup scheduling, simple permit applications, document requests) to demonstrate quick wins.</w:t>
+      </w:r>
+    </w:p>
+    <w:p>
+      <w:r>
+        <w:rPr>
+          <w:b/>
+          <w:bCs/>
+        </w:rPr>
+        <w:t>4.2 Strategic &amp; Technological Opportunities</w:t>
+      </w:r>
+    </w:p>
+    <w:p>
+      <w:pPr>
+        <w:numPr>
+          <w:ilvl w:val="0"/>
+          <w:numId w:val="7"/>
+        </w:numPr>
+      </w:pPr>
+      <w:r>
+        <w:rPr>
+          <w:b/>
+          <w:bCs/>
+        </w:rPr>
+        <w:t>Become a "Government Service OS":</w:t>
+      </w:r>
+      <w:r>
+        <w:t> Evolve from a point solution to a platform that orchestrates all digital citizen touchpoints, integrating with payment systems, identity verification, and case management software.</w:t>
+      </w:r>
+    </w:p>
+    <w:p>
+      <w:pPr>
+        <w:numPr>
+          <w:ilvl w:val="0"/>
+          <w:numId w:val="7"/>
+        </w:numPr>
+      </w:pPr>
+      <w:r>
+        <w:rPr>
+          <w:b/>
+          <w:bCs/>
+        </w:rPr>
+        <w:t>Multilingual and Accessibility Champion:</w:t>
+      </w:r>
+      <w:r>
+        <w:t> In diverse regions, offer multilingual support as a key feature. Ensure the interface is fully accessible, positioning the product as a tool for equitable service delivery.</w:t>
+      </w:r>
+    </w:p>
+    <w:p>
+      <w:pPr>
+        <w:numPr>
+          <w:ilvl w:val="0"/>
+          <w:numId w:val="7"/>
+        </w:numPr>
+      </w:pPr>
+      <w:r>
+        <w:rPr>
+          <w:b/>
+          <w:bCs/>
+        </w:rPr>
+        <w:t>Data-Driven Policy Insights:</w:t>
+      </w:r>
+      <w:r>
+        <w:t> With permission and anonymization, analyze aggregated, anonymized citizen query and interaction data to provide governments with insights into pain points, policy misunderstandings, and service demand forecasting.</w:t>
+      </w:r>
+    </w:p>
+    <w:p>
+      <w:r>
+        <w:rPr>
+          <w:b/>
+          <w:bCs/>
+        </w:rPr>
+        <w:t>Table 3: Opportunity Assessment Matrix</w:t>
+      </w:r>
+    </w:p>
+    <w:tbl>
+      <w:tblPr>
+        <w:tblStyle w:val="GridTable5Dark-Accent6"/>
+        <w:tblW w:w="0" w:type="auto"/>
+        <w:tblLook w:val="04A0" w:firstRow="1" w:lastRow="0" w:firstColumn="1" w:lastColumn="0" w:noHBand="0" w:noVBand="1"/>
+      </w:tblPr>
+      <w:tblGrid>
+        <w:gridCol w:w="2896"/>
+        <w:gridCol w:w="1497"/>
+        <w:gridCol w:w="1236"/>
+        <w:gridCol w:w="3721"/>
+      </w:tblGrid>
+      <w:tr>
+        <w:trPr>
+          <w:cnfStyle w:val="100000000000" w:firstRow="1" w:lastRow="0" w:firstColumn="0" w:lastColumn="0" w:oddVBand="0" w:evenVBand="0" w:oddHBand="0" w:evenHBand="0" w:firstRowFirstColumn="0" w:firstRowLastColumn="0" w:lastRowFirstColumn="0" w:lastRowLastColumn="0"/>
+        </w:trPr>
+        <w:tc>
+          <w:tcPr>
+            <w:cnfStyle w:val="001000000000" w:firstRow="0" w:lastRow="0" w:firstColumn="1" w:lastColumn="0" w:oddVBand="0" w:evenVBand="0" w:oddHBand="0" w:evenHBand="0" w:firstRowFirstColumn="0" w:firstRowLastColumn="0" w:lastRowFirstColumn="0" w:lastRowLastColumn="0"/>
+            <w:tcW w:w="0" w:type="auto"/>
+            <w:hideMark/>
+          </w:tcPr>
+          <w:p>
+            <w:pPr>
+              <w:spacing w:after="160" w:line="278" w:lineRule="auto"/>
+            </w:pPr>
+            <w:r>
+              <w:t>Opportunity</w:t>
+            </w:r>
+          </w:p>
+        </w:tc>
+        <w:tc>
+          <w:tcPr>
+            <w:tcW w:w="0" w:type="auto"/>
+            <w:hideMark/>
+          </w:tcPr>
+          <w:p>
+            <w:pPr>
+              <w:spacing w:after="160" w:line="278" w:lineRule="auto"/>
+              <w:cnfStyle w:val="100000000000" w:firstRow="1" w:lastRow="0" w:firstColumn="0" w:lastColumn="0" w:oddVBand="0" w:evenVBand="0" w:oddHBand="0" w:evenHBand="0" w:firstRowFirstColumn="0" w:firstRowLastColumn="0" w:lastRowFirstColumn="0" w:lastRowLastColumn="0"/>
+            </w:pPr>
+            <w:r>
+              <w:t>Market Potential</w:t>
+            </w:r>
+          </w:p>
+        </w:tc>
+        <w:tc>
+          <w:tcPr>
+            <w:tcW w:w="0" w:type="auto"/>
+            <w:hideMark/>
+          </w:tcPr>
+          <w:p>
+            <w:pPr>
+              <w:spacing w:after="160" w:line="278" w:lineRule="auto"/>
+              <w:cnfStyle w:val="100000000000" w:firstRow="1" w:lastRow="0" w:firstColumn="0" w:lastColumn="0" w:oddVBand="0" w:evenVBand="0" w:oddHBand="0" w:evenHBand="0" w:firstRowFirstColumn="0" w:firstRowLastColumn="0" w:lastRowFirstColumn="0" w:lastRowLastColumn="0"/>
+            </w:pPr>
+            <w:r>
+              <w:t>Strategic Fit</w:t>
+            </w:r>
+          </w:p>
+        </w:tc>
+        <w:tc>
+          <w:tcPr>
+            <w:tcW w:w="0" w:type="auto"/>
+            <w:hideMark/>
+          </w:tcPr>
+          <w:p>
+            <w:pPr>
+              <w:spacing w:after="160" w:line="278" w:lineRule="auto"/>
+              <w:cnfStyle w:val="100000000000" w:firstRow="1" w:lastRow="0" w:firstColumn="0" w:lastColumn="0" w:oddVBand="0" w:evenVBand="0" w:oddHBand="0" w:evenHBand="0" w:firstRowFirstColumn="0" w:firstRowLastColumn="0" w:lastRowFirstColumn="0" w:lastRowLastColumn="0"/>
+            </w:pPr>
+            <w:r>
+              <w:t>Ease of Pursuit</w:t>
+            </w:r>
+          </w:p>
+        </w:tc>
+      </w:tr>
+      <w:tr>
+        <w:trPr>
+          <w:cnfStyle w:val="000000100000" w:firstRow="0" w:lastRow="0" w:firstColumn="0" w:lastColumn="0" w:oddVBand="0" w:evenVBand="0" w:oddHBand="1" w:evenHBand="0" w:firstRowFirstColumn="0" w:firstRowLastColumn="0" w:lastRowFirstColumn="0" w:lastRowLastColumn="0"/>
+        </w:trPr>
+        <w:tc>
+          <w:tcPr>
+            <w:cnfStyle w:val="001000000000" w:firstRow="0" w:lastRow="0" w:firstColumn="1" w:lastColumn="0" w:oddVBand="0" w:evenVBand="0" w:oddHBand="0" w:evenHBand="0" w:firstRowFirstColumn="0" w:firstRowLastColumn="0" w:lastRowFirstColumn="0" w:lastRowLastColumn="0"/>
+            <w:tcW w:w="0" w:type="auto"/>
+            <w:hideMark/>
+          </w:tcPr>
+          <w:p>
+            <w:pPr>
+              <w:spacing w:after="160" w:line="278" w:lineRule="auto"/>
+            </w:pPr>
+            <w:r>
+              <w:t>E-Governance Trend Alignment</w:t>
+            </w:r>
+          </w:p>
+        </w:tc>
+        <w:tc>
+          <w:tcPr>
+            <w:tcW w:w="0" w:type="auto"/>
+            <w:hideMark/>
+          </w:tcPr>
+          <w:p>
+            <w:pPr>
+              <w:spacing w:after="160" w:line="278" w:lineRule="auto"/>
+              <w:cnfStyle w:val="000000100000" w:firstRow="0" w:lastRow="0" w:firstColumn="0" w:lastColumn="0" w:oddVBand="0" w:evenVBand="0" w:oddHBand="1" w:evenHBand="0" w:firstRowFirstColumn="0" w:firstRowLastColumn="0" w:lastRowFirstColumn="0" w:lastRowLastColumn="0"/>
+            </w:pPr>
+            <w:r>
+              <w:t>Very High</w:t>
+            </w:r>
+          </w:p>
+        </w:tc>
+        <w:tc>
+          <w:tcPr>
+            <w:tcW w:w="0" w:type="auto"/>
+            <w:hideMark/>
+          </w:tcPr>
+          <w:p>
+            <w:pPr>
+              <w:spacing w:after="160" w:line="278" w:lineRule="auto"/>
+              <w:cnfStyle w:val="000000100000" w:firstRow="0" w:lastRow="0" w:firstColumn="0" w:lastColumn="0" w:oddVBand="0" w:evenVBand="0" w:oddHBand="1" w:evenHBand="0" w:firstRowFirstColumn="0" w:firstRowLastColumn="0" w:lastRowFirstColumn="0" w:lastRowLastColumn="0"/>
+            </w:pPr>
+            <w:r>
+              <w:t>Excellent</w:t>
+            </w:r>
+          </w:p>
+        </w:tc>
+        <w:tc>
+          <w:tcPr>
+            <w:tcW w:w="0" w:type="auto"/>
+            <w:hideMark/>
+          </w:tcPr>
+          <w:p>
+            <w:pPr>
+              <w:spacing w:after="160" w:line="278" w:lineRule="auto"/>
+              <w:cnfStyle w:val="000000100000" w:firstRow="0" w:lastRow="0" w:firstColumn="0" w:lastColumn="0" w:oddVBand="0" w:evenVBand="0" w:oddHBand="1" w:evenHBand="0" w:firstRowFirstColumn="0" w:firstRowLastColumn="0" w:lastRowFirstColumn="0" w:lastRowLastColumn="0"/>
+            </w:pPr>
+            <w:r>
+              <w:t>Medium (Requires navigating procurement)</w:t>
+            </w:r>
+          </w:p>
+        </w:tc>
+      </w:tr>
+      <w:tr>
+        <w:tc>
+          <w:tcPr>
+            <w:cnfStyle w:val="001000000000" w:firstRow="0" w:lastRow="0" w:firstColumn="1" w:lastColumn="0" w:oddVBand="0" w:evenVBand="0" w:oddHBand="0" w:evenHBand="0" w:firstRowFirstColumn="0" w:firstRowLastColumn="0" w:lastRowFirstColumn="0" w:lastRowLastColumn="0"/>
+            <w:tcW w:w="0" w:type="auto"/>
+            <w:hideMark/>
+          </w:tcPr>
+          <w:p>
+            <w:pPr>
+              <w:spacing w:after="160" w:line="278" w:lineRule="auto"/>
+            </w:pPr>
+            <w:r>
+              <w:t>White-Label Partnership with Integrators</w:t>
+            </w:r>
+          </w:p>
+        </w:tc>
+        <w:tc>
+          <w:tcPr>
+            <w:tcW w:w="0" w:type="auto"/>
+            <w:hideMark/>
+          </w:tcPr>
+          <w:p>
+            <w:pPr>
+              <w:spacing w:after="160" w:line="278" w:lineRule="auto"/>
+              <w:cnfStyle w:val="000000000000" w:firstRow="0" w:lastRow="0" w:firstColumn="0" w:lastColumn="0" w:oddVBand="0" w:evenVBand="0" w:oddHBand="0" w:evenHBand="0" w:firstRowFirstColumn="0" w:firstRowLastColumn="0" w:lastRowFirstColumn="0" w:lastRowLastColumn="0"/>
+            </w:pPr>
+            <w:r>
+              <w:t>High</w:t>
+            </w:r>
+          </w:p>
+        </w:tc>
+        <w:tc>
+          <w:tcPr>
+            <w:tcW w:w="0" w:type="auto"/>
+            <w:hideMark/>
+          </w:tcPr>
+          <w:p>
+            <w:pPr>
+              <w:spacing w:after="160" w:line="278" w:lineRule="auto"/>
+              <w:cnfStyle w:val="000000000000" w:firstRow="0" w:lastRow="0" w:firstColumn="0" w:lastColumn="0" w:oddVBand="0" w:evenVBand="0" w:oddHBand="0" w:evenHBand="0" w:firstRowFirstColumn="0" w:firstRowLastColumn="0" w:lastRowFirstColumn="0" w:lastRowLastColumn="0"/>
+            </w:pPr>
+            <w:r>
+              <w:t>High</w:t>
+            </w:r>
+          </w:p>
+        </w:tc>
+        <w:tc>
+          <w:tcPr>
+            <w:tcW w:w="0" w:type="auto"/>
+            <w:hideMark/>
+          </w:tcPr>
+          <w:p>
+            <w:pPr>
+              <w:spacing w:after="160" w:line="278" w:lineRule="auto"/>
+              <w:cnfStyle w:val="000000000000" w:firstRow="0" w:lastRow="0" w:firstColumn="0" w:lastColumn="0" w:oddVBand="0" w:evenVBand="0" w:oddHBand="0" w:evenHBand="0" w:firstRowFirstColumn="0" w:firstRowLastColumn="0" w:lastRowFirstColumn="0" w:lastRowLastColumn="0"/>
+            </w:pPr>
+            <w:r>
+              <w:t>Medium-High (Requires biz dev but leverages others' sales)</w:t>
+            </w:r>
+          </w:p>
+        </w:tc>
+      </w:tr>
+      <w:tr>
+        <w:trPr>
+          <w:cnfStyle w:val="000000100000" w:firstRow="0" w:lastRow="0" w:firstColumn="0" w:lastColumn="0" w:oddVBand="0" w:evenVBand="0" w:oddHBand="1" w:evenHBand="0" w:firstRowFirstColumn="0" w:firstRowLastColumn="0" w:lastRowFirstColumn="0" w:lastRowLastColumn="0"/>
+        </w:trPr>
+        <w:tc>
+          <w:tcPr>
+            <w:cnfStyle w:val="001000000000" w:firstRow="0" w:lastRow="0" w:firstColumn="1" w:lastColumn="0" w:oddVBand="0" w:evenVBand="0" w:oddHBand="0" w:evenHBand="0" w:firstRowFirstColumn="0" w:firstRowLastColumn="0" w:lastRowFirstColumn="0" w:lastRowLastColumn="0"/>
+            <w:tcW w:w="0" w:type="auto"/>
+            <w:hideMark/>
+          </w:tcPr>
+          <w:p>
+            <w:pPr>
+              <w:spacing w:after="160" w:line="278" w:lineRule="auto"/>
+            </w:pPr>
+            <w:r>
+              <w:lastRenderedPageBreak/>
+              <w:t>Expansion to State/Federal Services</w:t>
+            </w:r>
+          </w:p>
+        </w:tc>
+        <w:tc>
+          <w:tcPr>
+            <w:tcW w:w="0" w:type="auto"/>
+            <w:hideMark/>
+          </w:tcPr>
+          <w:p>
+            <w:pPr>
+              <w:spacing w:after="160" w:line="278" w:lineRule="auto"/>
+              <w:cnfStyle w:val="000000100000" w:firstRow="0" w:lastRow="0" w:firstColumn="0" w:lastColumn="0" w:oddVBand="0" w:evenVBand="0" w:oddHBand="1" w:evenHBand="0" w:firstRowFirstColumn="0" w:firstRowLastColumn="0" w:lastRowFirstColumn="0" w:lastRowLastColumn="0"/>
+            </w:pPr>
+            <w:r>
+              <w:t>High</w:t>
+            </w:r>
+          </w:p>
+        </w:tc>
+        <w:tc>
+          <w:tcPr>
+            <w:tcW w:w="0" w:type="auto"/>
+            <w:hideMark/>
+          </w:tcPr>
+          <w:p>
+            <w:pPr>
+              <w:spacing w:after="160" w:line="278" w:lineRule="auto"/>
+              <w:cnfStyle w:val="000000100000" w:firstRow="0" w:lastRow="0" w:firstColumn="0" w:lastColumn="0" w:oddVBand="0" w:evenVBand="0" w:oddHBand="1" w:evenHBand="0" w:firstRowFirstColumn="0" w:firstRowLastColumn="0" w:lastRowFirstColumn="0" w:lastRowLastColumn="0"/>
+            </w:pPr>
+            <w:r>
+              <w:t>High</w:t>
+            </w:r>
+          </w:p>
+        </w:tc>
+        <w:tc>
+          <w:tcPr>
+            <w:tcW w:w="0" w:type="auto"/>
+            <w:hideMark/>
+          </w:tcPr>
+          <w:p>
+            <w:pPr>
+              <w:spacing w:after="160" w:line="278" w:lineRule="auto"/>
+              <w:cnfStyle w:val="000000100000" w:firstRow="0" w:lastRow="0" w:firstColumn="0" w:lastColumn="0" w:oddVBand="0" w:evenVBand="0" w:oddHBand="1" w:evenHBand="0" w:firstRowFirstColumn="0" w:firstRowLastColumn="0" w:lastRowFirstColumn="0" w:lastRowLastColumn="0"/>
+            </w:pPr>
+            <w:r>
+              <w:t>Low (Even more complex sales cycles)</w:t>
+            </w:r>
+          </w:p>
+        </w:tc>
+      </w:tr>
+      <w:tr>
+        <w:tc>
+          <w:tcPr>
+            <w:cnfStyle w:val="001000000000" w:firstRow="0" w:lastRow="0" w:firstColumn="1" w:lastColumn="0" w:oddVBand="0" w:evenVBand="0" w:oddHBand="0" w:evenHBand="0" w:firstRowFirstColumn="0" w:firstRowLastColumn="0" w:lastRowFirstColumn="0" w:lastRowLastColumn="0"/>
+            <w:tcW w:w="0" w:type="auto"/>
+            <w:hideMark/>
+          </w:tcPr>
+          <w:p>
+            <w:pPr>
+              <w:spacing w:after="160" w:line="278" w:lineRule="auto"/>
+            </w:pPr>
+            <w:r>
+              <w:t>Platform Evolution (Service OS)</w:t>
+            </w:r>
+          </w:p>
+        </w:tc>
+        <w:tc>
+          <w:tcPr>
+            <w:tcW w:w="0" w:type="auto"/>
+            <w:hideMark/>
+          </w:tcPr>
+          <w:p>
+            <w:pPr>
+              <w:spacing w:after="160" w:line="278" w:lineRule="auto"/>
+              <w:cnfStyle w:val="000000000000" w:firstRow="0" w:lastRow="0" w:firstColumn="0" w:lastColumn="0" w:oddVBand="0" w:evenVBand="0" w:oddHBand="0" w:evenHBand="0" w:firstRowFirstColumn="0" w:firstRowLastColumn="0" w:lastRowFirstColumn="0" w:lastRowLastColumn="0"/>
+            </w:pPr>
+            <w:r>
+              <w:t>Medium-High</w:t>
+            </w:r>
+          </w:p>
+        </w:tc>
+        <w:tc>
+          <w:tcPr>
+            <w:tcW w:w="0" w:type="auto"/>
+            <w:hideMark/>
+          </w:tcPr>
+          <w:p>
+            <w:pPr>
+              <w:spacing w:after="160" w:line="278" w:lineRule="auto"/>
+              <w:cnfStyle w:val="000000000000" w:firstRow="0" w:lastRow="0" w:firstColumn="0" w:lastColumn="0" w:oddVBand="0" w:evenVBand="0" w:oddHBand="0" w:evenHBand="0" w:firstRowFirstColumn="0" w:firstRowLastColumn="0" w:lastRowFirstColumn="0" w:lastRowLastColumn="0"/>
+            </w:pPr>
+            <w:r>
+              <w:t>Medium</w:t>
+            </w:r>
+          </w:p>
+        </w:tc>
+        <w:tc>
+          <w:tcPr>
+            <w:tcW w:w="0" w:type="auto"/>
+            <w:hideMark/>
+          </w:tcPr>
+          <w:p>
+            <w:pPr>
+              <w:spacing w:after="160" w:line="278" w:lineRule="auto"/>
+              <w:cnfStyle w:val="000000000000" w:firstRow="0" w:lastRow="0" w:firstColumn="0" w:lastColumn="0" w:oddVBand="0" w:evenVBand="0" w:oddHBand="0" w:evenHBand="0" w:firstRowFirstColumn="0" w:firstRowLastColumn="0" w:lastRowFirstColumn="0" w:lastRowLastColumn="0"/>
+            </w:pPr>
+            <w:r>
+              <w:t>Low (Requires significant R&amp;D and market position)</w:t>
+            </w:r>
+          </w:p>
+        </w:tc>
+      </w:tr>
+    </w:tbl>
+    <w:p>
+      <w:r>
+        <w:pict w14:anchorId="7403D72A">
+          <v:rect id="_x0000_i1091" style="width:0;height:.75pt" o:hralign="center" o:hrstd="t" o:hr="t" fillcolor="#a0a0a0" stroked="f"/>
+        </w:pict>
+      </w:r>
+    </w:p>
+    <w:p>
+      <w:pPr>
+        <w:rPr>
+          <w:b/>
+          <w:bCs/>
+        </w:rPr>
+      </w:pPr>
+      <w:r>
+        <w:rPr>
+          <w:b/>
+          <w:bCs/>
+        </w:rPr>
+        <w:t>5. Threats</w:t>
+      </w:r>
+    </w:p>
+    <w:p>
+      <w:r>
+        <w:t>The external environment presents formidable barriers from competitors, public sentiment, and regulation.</w:t>
+      </w:r>
+    </w:p>
+    <w:p>
+      <w:r>
+        <w:rPr>
+          <w:b/>
+          <w:bCs/>
+        </w:rPr>
+        <w:t>5.1 Competitive &amp; Market Threats</w:t>
+      </w:r>
+    </w:p>
+    <w:p>
+      <w:pPr>
+        <w:numPr>
+          <w:ilvl w:val="0"/>
+          <w:numId w:val="8"/>
+        </w:numPr>
+      </w:pPr>
+      <w:r>
+        <w:rPr>
+          <w:b/>
+          <w:bCs/>
+        </w:rPr>
+        <w:t xml:space="preserve">Competition from Large </w:t>
+      </w:r>
+      <w:proofErr w:type="spellStart"/>
+      <w:r>
+        <w:rPr>
+          <w:b/>
+          <w:bCs/>
+        </w:rPr>
+        <w:t>GovTech</w:t>
+      </w:r>
+      <w:proofErr w:type="spellEnd"/>
+      <w:r>
+        <w:rPr>
+          <w:b/>
+          <w:bCs/>
+        </w:rPr>
+        <w:t>/ERP Incumbents:</w:t>
+      </w:r>
+      <w:r>
+        <w:t> Companies like </w:t>
+      </w:r>
+      <w:r>
+        <w:rPr>
+          <w:b/>
+          <w:bCs/>
+        </w:rPr>
+        <w:t>Salesforce (Government Cloud)</w:t>
+      </w:r>
+      <w:r>
+        <w:t>, </w:t>
+      </w:r>
+      <w:r>
+        <w:rPr>
+          <w:b/>
+          <w:bCs/>
+        </w:rPr>
+        <w:t xml:space="preserve">Microsoft </w:t>
+      </w:r>
+      <w:proofErr w:type="gramStart"/>
+      <w:r>
+        <w:rPr>
+          <w:b/>
+          <w:bCs/>
+        </w:rPr>
+        <w:t>( Dynamics</w:t>
+      </w:r>
+      <w:proofErr w:type="gramEnd"/>
+      <w:r>
+        <w:rPr>
+          <w:b/>
+          <w:bCs/>
+        </w:rPr>
+        <w:t xml:space="preserve"> 365 for Government)</w:t>
+      </w:r>
+      <w:r>
+        <w:t>, and </w:t>
+      </w:r>
+      <w:r>
+        <w:rPr>
+          <w:b/>
+          <w:bCs/>
+        </w:rPr>
+        <w:t>SAP</w:t>
+      </w:r>
+      <w:r>
+        <w:t> are adding AI chatbot capabilities to their existing, entrenched government CRM and ERP suites.</w:t>
+      </w:r>
+    </w:p>
+    <w:p>
+      <w:pPr>
+        <w:numPr>
+          <w:ilvl w:val="0"/>
+          <w:numId w:val="8"/>
+        </w:numPr>
+      </w:pPr>
+      <w:r>
+        <w:rPr>
+          <w:b/>
+          <w:bCs/>
+        </w:rPr>
+        <w:t>Low-Cost, Generic Chatbot Providers:</w:t>
+      </w:r>
+      <w:r>
+        <w:t> Numerous SaaS chatbot platforms can be configured for basic government Q&amp;A at a lower upfront cost, undercutting on price, though lacking advanced action and validation features.</w:t>
+      </w:r>
+    </w:p>
+    <w:p>
+      <w:pPr>
+        <w:numPr>
+          <w:ilvl w:val="0"/>
+          <w:numId w:val="8"/>
+        </w:numPr>
+      </w:pPr>
+      <w:r>
+        <w:rPr>
+          <w:b/>
+          <w:bCs/>
+        </w:rPr>
+        <w:t>In-House Development:</w:t>
+      </w:r>
+      <w:r>
+        <w:t> Larger government IT departments may attempt to build a similar solution internally or through custom development contracts, viewing it as a strategic capability.</w:t>
+      </w:r>
+    </w:p>
+    <w:p>
+      <w:pPr>
+        <w:numPr>
+          <w:ilvl w:val="0"/>
+          <w:numId w:val="8"/>
+        </w:numPr>
+      </w:pPr>
+      <w:r>
+        <w:rPr>
+          <w:b/>
+          <w:bCs/>
+        </w:rPr>
+        <w:t>Public and Political Skepticism of AI:</w:t>
+      </w:r>
+      <w:r>
+        <w:t> Media narratives around AI bias, errors, and opaqueness can lead to public distrust and political pressure to avoid "black box" AI in sensitive government services.</w:t>
+      </w:r>
+    </w:p>
+    <w:p>
+      <w:r>
+        <w:rPr>
+          <w:b/>
+          <w:bCs/>
+        </w:rPr>
+        <w:t>5.2 Operational &amp; Regulatory Threats</w:t>
+      </w:r>
+    </w:p>
+    <w:p>
+      <w:pPr>
+        <w:numPr>
+          <w:ilvl w:val="0"/>
+          <w:numId w:val="9"/>
+        </w:numPr>
+      </w:pPr>
+      <w:r>
+        <w:rPr>
+          <w:b/>
+          <w:bCs/>
+        </w:rPr>
+        <w:t>Stringent Cybersecurity &amp; Data Privacy Mandates:</w:t>
+      </w:r>
+      <w:r>
+        <w:t> Government systems are prime targets for cyberattacks. The product must meet extreme security standards (FedRAMP, SOC 2, country-specific regulations) and guarantee citizen data sovereignty.</w:t>
+      </w:r>
+    </w:p>
+    <w:p>
+      <w:pPr>
+        <w:numPr>
+          <w:ilvl w:val="0"/>
+          <w:numId w:val="9"/>
+        </w:numPr>
+      </w:pPr>
+      <w:r>
+        <w:rPr>
+          <w:b/>
+          <w:bCs/>
+        </w:rPr>
+        <w:t>Vendor Lock-in and Scalability Concerns:</w:t>
+      </w:r>
+      <w:r>
+        <w:t> Governments are wary of becoming dependent on a startup that may fail or be acquired. They demand guarantees of longevity, support, and the ability to export their data.</w:t>
+      </w:r>
+    </w:p>
+    <w:p>
+      <w:pPr>
+        <w:numPr>
+          <w:ilvl w:val="0"/>
+          <w:numId w:val="9"/>
+        </w:numPr>
+      </w:pPr>
+      <w:r>
+        <w:rPr>
+          <w:b/>
+          <w:bCs/>
+        </w:rPr>
+        <w:t>Audit and Transparency Requirements:</w:t>
+      </w:r>
+      <w:r>
+        <w:t> Every action and decision by the AI, especially those affecting citizen outcomes, must be fully auditable and explainable to satisfy oversight bodies and freedom of information laws.</w:t>
+      </w:r>
+    </w:p>
+    <w:p>
+      <w:r>
+        <w:rPr>
+          <w:b/>
+          <w:bCs/>
+        </w:rPr>
+        <w:lastRenderedPageBreak/>
+        <w:t xml:space="preserve">Figure 1: SWOT Analysis Matrix - </w:t>
+      </w:r>
+      <w:proofErr w:type="spellStart"/>
+      <w:r>
+        <w:rPr>
+          <w:b/>
+          <w:bCs/>
+        </w:rPr>
+        <w:t>OptimAlze</w:t>
+      </w:r>
+      <w:proofErr w:type="spellEnd"/>
+      <w:r>
+        <w:rPr>
+          <w:b/>
+          <w:bCs/>
+        </w:rPr>
+        <w:t xml:space="preserve"> Buddy</w:t>
+      </w:r>
+      <w:r>
+        <w:br/>
+      </w:r>
+      <w:r>
+        <w:rPr>
+          <w:i/>
+          <w:iCs/>
+        </w:rPr>
+        <w:t>(A clean 2x2 grid would be inserted here)</w:t>
+      </w:r>
+      <w:r>
+        <w:br/>
+      </w:r>
+      <w:r>
+        <w:rPr>
+          <w:b/>
+          <w:bCs/>
+        </w:rPr>
+        <w:t>[Graphic: Quadrant I (S-O): "Public Sector Transformation Leader" - Leverage action-oriented AI to become the core interface for digital government. Quadrant II (S-T): "Trusted Specialist" - Use compliance-by-design and accuracy to differentiate from generic incumbents and assuage security fears. Quadrant III (W-O): "Partnership-Driven Growth" - Mitigate long sales cycles and customization burdens via strategic integrator partnerships. Quadrant IV (W-T): "Secure Niche Player" - Focus on dominating a specific, less risky service vertical (e.g., municipal parking/traffic services) with a flawless, secure deployment.]</w:t>
+      </w:r>
+    </w:p>
+    <w:p>
+      <w:r>
+        <w:pict w14:anchorId="526265DC">
+          <v:rect id="_x0000_i1092" style="width:0;height:.75pt" o:hralign="center" o:hrstd="t" o:hr="t" fillcolor="#a0a0a0" stroked="f"/>
+        </w:pict>
+      </w:r>
+    </w:p>
+    <w:p>
+      <w:pPr>
+        <w:rPr>
+          <w:b/>
+          <w:bCs/>
+        </w:rPr>
+      </w:pPr>
+      <w:r>
+        <w:rPr>
+          <w:b/>
+          <w:bCs/>
+        </w:rPr>
+        <w:t>6. SWOT Synthesis &amp; Strategic Matrices</w:t>
+      </w:r>
+    </w:p>
+    <w:p>
+      <w:r>
+        <w:rPr>
+          <w:b/>
+          <w:bCs/>
+        </w:rPr>
+        <w:t>6.1 TOWS Matrix: Generating Strategic Actions</w:t>
+      </w:r>
+    </w:p>
+    <w:p>
+      <w:r>
+        <w:rPr>
+          <w:b/>
+          <w:bCs/>
+        </w:rPr>
+        <w:t>Table 4: TOWS Strategic Options Matrix</w:t>
+      </w:r>
+    </w:p>
+    <w:tbl>
+      <w:tblPr>
+        <w:tblStyle w:val="GridTable5Dark-Accent6"/>
+        <w:tblW w:w="11280" w:type="dxa"/>
+        <w:tblLook w:val="04A0" w:firstRow="1" w:lastRow="0" w:firstColumn="1" w:lastColumn="0" w:noHBand="0" w:noVBand="1"/>
+      </w:tblPr>
+      <w:tblGrid>
+        <w:gridCol w:w="2867"/>
+        <w:gridCol w:w="4501"/>
+        <w:gridCol w:w="3912"/>
+      </w:tblGrid>
+      <w:tr>
+        <w:trPr>
+          <w:cnfStyle w:val="100000000000" w:firstRow="1" w:lastRow="0" w:firstColumn="0" w:lastColumn="0" w:oddVBand="0" w:evenVBand="0" w:oddHBand="0" w:evenHBand="0" w:firstRowFirstColumn="0" w:firstRowLastColumn="0" w:lastRowFirstColumn="0" w:lastRowLastColumn="0"/>
+        </w:trPr>
+        <w:tc>
+          <w:tcPr>
+            <w:cnfStyle w:val="001000000000" w:firstRow="0" w:lastRow="0" w:firstColumn="1" w:lastColumn="0" w:oddVBand="0" w:evenVBand="0" w:oddHBand="0" w:evenHBand="0" w:firstRowFirstColumn="0" w:firstRowLastColumn="0" w:lastRowFirstColumn="0" w:lastRowLastColumn="0"/>
+            <w:tcW w:w="0" w:type="auto"/>
+            <w:hideMark/>
+          </w:tcPr>
+          <w:p>
+            <w:pPr>
+              <w:spacing w:after="160" w:line="278" w:lineRule="auto"/>
+            </w:pPr>
+          </w:p>
+        </w:tc>
+        <w:tc>
+          <w:tcPr>
+            <w:tcW w:w="0" w:type="auto"/>
+            <w:hideMark/>
+          </w:tcPr>
+          <w:p>
+            <w:pPr>
+              <w:spacing w:after="160" w:line="278" w:lineRule="auto"/>
+              <w:cnfStyle w:val="100000000000" w:firstRow="1" w:lastRow="0" w:firstColumn="0" w:lastColumn="0" w:oddVBand="0" w:evenVBand="0" w:oddHBand="0" w:evenHBand="0" w:firstRowFirstColumn="0" w:firstRowLastColumn="0" w:lastRowFirstColumn="0" w:lastRowLastColumn="0"/>
+            </w:pPr>
+            <w:r>
+              <w:t>Strengths (S)</w:t>
+            </w:r>
+            <w:r>
+              <w:br/>
+              <w:t>1. Action-Oriented AI</w:t>
+            </w:r>
+            <w:r>
+              <w:br/>
+              <w:t>2. RAG &amp; Document Validation</w:t>
+            </w:r>
+            <w:r>
+              <w:br/>
+              <w:t>3. Dual-Sided Value Prop</w:t>
+            </w:r>
+            <w:r>
+              <w:br/>
+              <w:t>4. Public Sector Design</w:t>
+            </w:r>
+          </w:p>
+        </w:tc>
+        <w:tc>
+          <w:tcPr>
+            <w:tcW w:w="0" w:type="auto"/>
+            <w:hideMark/>
+          </w:tcPr>
+          <w:p>
+            <w:pPr>
+              <w:spacing w:after="160" w:line="278" w:lineRule="auto"/>
+              <w:cnfStyle w:val="100000000000" w:firstRow="1" w:lastRow="0" w:firstColumn="0" w:lastColumn="0" w:oddVBand="0" w:evenVBand="0" w:oddHBand="0" w:evenHBand="0" w:firstRowFirstColumn="0" w:firstRowLastColumn="0" w:lastRowFirstColumn="0" w:lastRowLastColumn="0"/>
+            </w:pPr>
+            <w:r>
+              <w:t>Weaknesses (W)</w:t>
+            </w:r>
+            <w:r>
+              <w:br/>
+              <w:t>1. Long Sales Cycles</w:t>
+            </w:r>
+            <w:r>
+              <w:br/>
+              <w:t>2. Change Resistance</w:t>
+            </w:r>
+            <w:r>
+              <w:br/>
+              <w:t>3. Customization Burden</w:t>
+            </w:r>
+            <w:r>
+              <w:br/>
+              <w:t>4. Complex Edge Cases</w:t>
+            </w:r>
+          </w:p>
+        </w:tc>
+      </w:tr>
+      <w:tr>
+        <w:trPr>
+          <w:cnfStyle w:val="000000100000" w:firstRow="0" w:lastRow="0" w:firstColumn="0" w:lastColumn="0" w:oddVBand="0" w:evenVBand="0" w:oddHBand="1" w:evenHBand="0" w:firstRowFirstColumn="0" w:firstRowLastColumn="0" w:lastRowFirstColumn="0" w:lastRowLastColumn="0"/>
+        </w:trPr>
+        <w:tc>
+          <w:tcPr>
+            <w:cnfStyle w:val="001000000000" w:firstRow="0" w:lastRow="0" w:firstColumn="1" w:lastColumn="0" w:oddVBand="0" w:evenVBand="0" w:oddHBand="0" w:evenHBand="0" w:firstRowFirstColumn="0" w:firstRowLastColumn="0" w:lastRowFirstColumn="0" w:lastRowLastColumn="0"/>
+            <w:tcW w:w="0" w:type="auto"/>
+            <w:hideMark/>
+          </w:tcPr>
+          <w:p>
+            <w:pPr>
+              <w:spacing w:after="160" w:line="278" w:lineRule="auto"/>
+            </w:pPr>
+            <w:r>
+              <w:t>Opportunities (O)</w:t>
+            </w:r>
+            <w:r>
+              <w:br/>
+              <w:t>1. E-Governance Investment</w:t>
+            </w:r>
+            <w:r>
+              <w:br/>
+              <w:t>2. White-Label Partnerships</w:t>
+            </w:r>
+            <w:r>
+              <w:br/>
+              <w:t>3. High-Volume Service Focus</w:t>
+            </w:r>
+            <w:r>
+              <w:br/>
+              <w:t>4. Multilingual/Accessibility Demand</w:t>
+            </w:r>
+          </w:p>
+        </w:tc>
+        <w:tc>
+          <w:tcPr>
+            <w:tcW w:w="0" w:type="auto"/>
+            <w:hideMark/>
+          </w:tcPr>
+          <w:p>
+            <w:pPr>
+              <w:spacing w:after="160" w:line="278" w:lineRule="auto"/>
+              <w:cnfStyle w:val="000000100000" w:firstRow="0" w:lastRow="0" w:firstColumn="0" w:lastColumn="0" w:oddVBand="0" w:evenVBand="0" w:oddHBand="1" w:evenHBand="0" w:firstRowFirstColumn="0" w:firstRowLastColumn="0" w:lastRowFirstColumn="0" w:lastRowLastColumn="0"/>
+            </w:pPr>
+            <w:proofErr w:type="gramStart"/>
+            <w:r>
+              <w:rPr>
+                <w:b/>
+                <w:bCs/>
+              </w:rPr>
+              <w:t>SO</w:t>
+            </w:r>
+            <w:proofErr w:type="gramEnd"/>
+            <w:r>
+              <w:rPr>
+                <w:b/>
+                <w:bCs/>
+              </w:rPr>
+              <w:t xml:space="preserve"> Strategies (Maxi-Maxi)</w:t>
+            </w:r>
+            <w:r>
+              <w:br/>
+              <w:t>• </w:t>
+            </w:r>
+            <w:r>
+              <w:rPr>
+                <w:b/>
+                <w:bCs/>
+              </w:rPr>
+              <w:t>Lead with Document Validation ROI:</w:t>
+            </w:r>
+            <w:r>
+              <w:t> Market the product as a "first-line validator" that cuts administrative processing time by 30%+, targeting high-volume document services.</w:t>
+            </w:r>
+            <w:r>
+              <w:br/>
+              <w:t>• </w:t>
+            </w:r>
+            <w:r>
+              <w:rPr>
+                <w:b/>
+                <w:bCs/>
+              </w:rPr>
+              <w:t>Champion the "24/7 Digital City Hall":</w:t>
+            </w:r>
+            <w:r>
+              <w:t> Build a compelling vision of always-available, efficient service that improves citizen satisfaction metrics.</w:t>
+            </w:r>
+          </w:p>
+        </w:tc>
+        <w:tc>
+          <w:tcPr>
+            <w:tcW w:w="0" w:type="auto"/>
+            <w:hideMark/>
+          </w:tcPr>
+          <w:p>
+            <w:pPr>
+              <w:spacing w:after="160" w:line="278" w:lineRule="auto"/>
+              <w:cnfStyle w:val="000000100000" w:firstRow="0" w:lastRow="0" w:firstColumn="0" w:lastColumn="0" w:oddVBand="0" w:evenVBand="0" w:oddHBand="1" w:evenHBand="0" w:firstRowFirstColumn="0" w:firstRowLastColumn="0" w:lastRowFirstColumn="0" w:lastRowLastColumn="0"/>
+            </w:pPr>
+            <w:r>
+              <w:rPr>
+                <w:b/>
+                <w:bCs/>
+              </w:rPr>
+              <w:t>WO Strategies (Mini-Maxi)</w:t>
+            </w:r>
+            <w:r>
+              <w:br/>
+              <w:t>• </w:t>
+            </w:r>
+            <w:r>
+              <w:rPr>
+                <w:b/>
+                <w:bCs/>
+              </w:rPr>
+              <w:t>Develop a "</w:t>
+            </w:r>
+            <w:proofErr w:type="spellStart"/>
+            <w:r>
+              <w:rPr>
+                <w:b/>
+                <w:bCs/>
+              </w:rPr>
+              <w:t>GovTech</w:t>
+            </w:r>
+            <w:proofErr w:type="spellEnd"/>
+            <w:r>
+              <w:rPr>
+                <w:b/>
+                <w:bCs/>
+              </w:rPr>
+              <w:t>-in-a-Box" Package:</w:t>
+            </w:r>
+            <w:r>
+              <w:t> Create a pre-configured, modular product for small-to-midsize municipalities covering 5-10 common services to reduce customization.</w:t>
+            </w:r>
+            <w:r>
+              <w:br/>
+              <w:t>• </w:t>
+            </w:r>
+            <w:r>
+              <w:rPr>
+                <w:b/>
+                <w:bCs/>
+              </w:rPr>
+              <w:t>Build a Change Management Playbook:</w:t>
+            </w:r>
+            <w:r>
+              <w:t> Include staff training, communication templates, and phased rollout plans as part of the product offering to overcome internal resistance.</w:t>
+            </w:r>
+          </w:p>
+        </w:tc>
+      </w:tr>
+      <w:tr>
+        <w:tc>
+          <w:tcPr>
+            <w:cnfStyle w:val="001000000000" w:firstRow="0" w:lastRow="0" w:firstColumn="1" w:lastColumn="0" w:oddVBand="0" w:evenVBand="0" w:oddHBand="0" w:evenHBand="0" w:firstRowFirstColumn="0" w:firstRowLastColumn="0" w:lastRowFirstColumn="0" w:lastRowLastColumn="0"/>
+            <w:tcW w:w="0" w:type="auto"/>
+            <w:hideMark/>
+          </w:tcPr>
+          <w:p>
+            <w:pPr>
+              <w:spacing w:after="160" w:line="278" w:lineRule="auto"/>
+            </w:pPr>
+            <w:r>
+              <w:t>Threats (T)</w:t>
+            </w:r>
+            <w:r>
+              <w:br/>
+              <w:t>1. Incumbent Competition</w:t>
+            </w:r>
+            <w:r>
+              <w:br/>
+              <w:t>2. Public AI Skepticism</w:t>
+            </w:r>
+            <w:r>
+              <w:br/>
+              <w:t xml:space="preserve">3. Cybersecurity </w:t>
+            </w:r>
+            <w:r>
+              <w:lastRenderedPageBreak/>
+              <w:t>Mandates</w:t>
+            </w:r>
+            <w:r>
+              <w:br/>
+              <w:t>4. Auditability Requirements</w:t>
+            </w:r>
+          </w:p>
+        </w:tc>
+        <w:tc>
+          <w:tcPr>
+            <w:tcW w:w="0" w:type="auto"/>
+            <w:hideMark/>
+          </w:tcPr>
+          <w:p>
+            <w:pPr>
+              <w:spacing w:after="160" w:line="278" w:lineRule="auto"/>
+              <w:cnfStyle w:val="000000000000" w:firstRow="0" w:lastRow="0" w:firstColumn="0" w:lastColumn="0" w:oddVBand="0" w:evenVBand="0" w:oddHBand="0" w:evenHBand="0" w:firstRowFirstColumn="0" w:firstRowLastColumn="0" w:lastRowFirstColumn="0" w:lastRowLastColumn="0"/>
+            </w:pPr>
+            <w:r>
+              <w:rPr>
+                <w:b/>
+                <w:bCs/>
+              </w:rPr>
+              <w:lastRenderedPageBreak/>
+              <w:t>ST Strategies (Maxi-Mini)</w:t>
+            </w:r>
+            <w:r>
+              <w:br/>
+              <w:t>• </w:t>
+            </w:r>
+            <w:r>
+              <w:rPr>
+                <w:b/>
+                <w:bCs/>
+              </w:rPr>
+              <w:t>Emphasize "Accuracy-First" Architecture:</w:t>
+            </w:r>
+            <w:r>
+              <w:t> Differentiate from generic chatbots by highlighting RAG's source-</w:t>
+            </w:r>
+            <w:r>
+              <w:lastRenderedPageBreak/>
+              <w:t>grounded responses and document validation as critical for trust.</w:t>
+            </w:r>
+            <w:r>
+              <w:br/>
+              <w:t>• </w:t>
+            </w:r>
+            <w:r>
+              <w:rPr>
+                <w:b/>
+                <w:bCs/>
+              </w:rPr>
+              <w:t>Achieve Premier Security Certifications:</w:t>
+            </w:r>
+            <w:r>
+              <w:t> Make FedRAMP/SOC 2 compliance a core marketing pillar to meet government IT security thresholds.</w:t>
+            </w:r>
+          </w:p>
+        </w:tc>
+        <w:tc>
+          <w:tcPr>
+            <w:tcW w:w="0" w:type="auto"/>
+            <w:hideMark/>
+          </w:tcPr>
+          <w:p>
+            <w:pPr>
+              <w:spacing w:after="160" w:line="278" w:lineRule="auto"/>
+              <w:cnfStyle w:val="000000000000" w:firstRow="0" w:lastRow="0" w:firstColumn="0" w:lastColumn="0" w:oddVBand="0" w:evenVBand="0" w:oddHBand="0" w:evenHBand="0" w:firstRowFirstColumn="0" w:firstRowLastColumn="0" w:lastRowFirstColumn="0" w:lastRowLastColumn="0"/>
+            </w:pPr>
+            <w:r>
+              <w:rPr>
+                <w:b/>
+                <w:bCs/>
+              </w:rPr>
+              <w:lastRenderedPageBreak/>
+              <w:t>WT Strategies (Mini-Mini)</w:t>
+            </w:r>
+            <w:r>
+              <w:br/>
+              <w:t>• </w:t>
+            </w:r>
+            <w:r>
+              <w:rPr>
+                <w:b/>
+                <w:bCs/>
+              </w:rPr>
+              <w:t>Pursue a "Land and Expand" Niche Strategy:</w:t>
+            </w:r>
+            <w:r>
+              <w:t xml:space="preserve"> Win a contract for a non-critical, high-volume service (e.g., </w:t>
+            </w:r>
+            <w:r>
+              <w:lastRenderedPageBreak/>
+              <w:t>recreation program registration) to prove value with low risk, then expand.</w:t>
+            </w:r>
+            <w:r>
+              <w:br/>
+              <w:t>• </w:t>
+            </w:r>
+            <w:r>
+              <w:rPr>
+                <w:b/>
+                <w:bCs/>
+              </w:rPr>
+              <w:t>Implement Transparent AI &amp; Audit Logs:</w:t>
+            </w:r>
+            <w:r>
+              <w:t> Build industry-leading explainability and audit features directly into the product to pre-empt concerns about opacity and meet compliance needs.</w:t>
+            </w:r>
+          </w:p>
+        </w:tc>
+      </w:tr>
+    </w:tbl>
+    <w:p>
+      <w:r>
+        <w:rPr>
+          <w:b/>
+          <w:bCs/>
+        </w:rPr>
+        <w:lastRenderedPageBreak/>
+        <w:t>6.2 Competitive Positioning Map</w:t>
+      </w:r>
+    </w:p>
+    <w:p>
+      <w:r>
+        <w:rPr>
+          <w:b/>
+          <w:bCs/>
+        </w:rPr>
+        <w:t xml:space="preserve">Table 5: </w:t>
+      </w:r>
+      <w:proofErr w:type="spellStart"/>
+      <w:r>
+        <w:rPr>
+          <w:b/>
+          <w:bCs/>
+        </w:rPr>
+        <w:t>OptimAlze</w:t>
+      </w:r>
+      <w:proofErr w:type="spellEnd"/>
+      <w:r>
+        <w:rPr>
+          <w:b/>
+          <w:bCs/>
+        </w:rPr>
+        <w:t xml:space="preserve"> Buddy Competitive Positioning</w:t>
+      </w:r>
+    </w:p>
+    <w:tbl>
+      <w:tblPr>
+        <w:tblStyle w:val="GridTable5Dark-Accent6"/>
+        <w:tblW w:w="0" w:type="auto"/>
+        <w:tblLook w:val="04A0" w:firstRow="1" w:lastRow="0" w:firstColumn="1" w:lastColumn="0" w:noHBand="0" w:noVBand="1"/>
+      </w:tblPr>
+      <w:tblGrid>
+        <w:gridCol w:w="1599"/>
+        <w:gridCol w:w="1793"/>
+        <w:gridCol w:w="1594"/>
+        <w:gridCol w:w="1925"/>
+        <w:gridCol w:w="2439"/>
+      </w:tblGrid>
+      <w:tr>
+        <w:trPr>
+          <w:cnfStyle w:val="100000000000" w:firstRow="1" w:lastRow="0" w:firstColumn="0" w:lastColumn="0" w:oddVBand="0" w:evenVBand="0" w:oddHBand="0" w:evenHBand="0" w:firstRowFirstColumn="0" w:firstRowLastColumn="0" w:lastRowFirstColumn="0" w:lastRowLastColumn="0"/>
+        </w:trPr>
+        <w:tc>
+          <w:tcPr>
+            <w:cnfStyle w:val="001000000000" w:firstRow="0" w:lastRow="0" w:firstColumn="1" w:lastColumn="0" w:oddVBand="0" w:evenVBand="0" w:oddHBand="0" w:evenHBand="0" w:firstRowFirstColumn="0" w:firstRowLastColumn="0" w:lastRowFirstColumn="0" w:lastRowLastColumn="0"/>
+            <w:tcW w:w="0" w:type="auto"/>
+            <w:hideMark/>
+          </w:tcPr>
+          <w:p>
+            <w:pPr>
+              <w:spacing w:after="160" w:line="278" w:lineRule="auto"/>
+            </w:pPr>
+            <w:r>
+              <w:t>Competitor Type</w:t>
+            </w:r>
+          </w:p>
+        </w:tc>
+        <w:tc>
+          <w:tcPr>
+            <w:tcW w:w="0" w:type="auto"/>
+            <w:hideMark/>
+          </w:tcPr>
+          <w:p>
+            <w:pPr>
+              <w:spacing w:after="160" w:line="278" w:lineRule="auto"/>
+              <w:cnfStyle w:val="100000000000" w:firstRow="1" w:lastRow="0" w:firstColumn="0" w:lastColumn="0" w:oddVBand="0" w:evenVBand="0" w:oddHBand="0" w:evenHBand="0" w:firstRowFirstColumn="0" w:firstRowLastColumn="0" w:lastRowFirstColumn="0" w:lastRowLastColumn="0"/>
+            </w:pPr>
+            <w:r>
+              <w:t>Representative Examples</w:t>
+            </w:r>
+          </w:p>
+        </w:tc>
+        <w:tc>
+          <w:tcPr>
+            <w:tcW w:w="0" w:type="auto"/>
+            <w:hideMark/>
+          </w:tcPr>
+          <w:p>
+            <w:pPr>
+              <w:spacing w:after="160" w:line="278" w:lineRule="auto"/>
+              <w:cnfStyle w:val="100000000000" w:firstRow="1" w:lastRow="0" w:firstColumn="0" w:lastColumn="0" w:oddVBand="0" w:evenVBand="0" w:oddHBand="0" w:evenHBand="0" w:firstRowFirstColumn="0" w:firstRowLastColumn="0" w:lastRowFirstColumn="0" w:lastRowLastColumn="0"/>
+            </w:pPr>
+            <w:r>
+              <w:t>Advantage</w:t>
+            </w:r>
+          </w:p>
+        </w:tc>
+        <w:tc>
+          <w:tcPr>
+            <w:tcW w:w="0" w:type="auto"/>
+            <w:hideMark/>
+          </w:tcPr>
+          <w:p>
+            <w:pPr>
+              <w:spacing w:after="160" w:line="278" w:lineRule="auto"/>
+              <w:cnfStyle w:val="100000000000" w:firstRow="1" w:lastRow="0" w:firstColumn="0" w:lastColumn="0" w:oddVBand="0" w:evenVBand="0" w:oddHBand="0" w:evenHBand="0" w:firstRowFirstColumn="0" w:firstRowLastColumn="0" w:lastRowFirstColumn="0" w:lastRowLastColumn="0"/>
+            </w:pPr>
+            <w:r>
+              <w:t>Disadvantage</w:t>
+            </w:r>
+          </w:p>
+        </w:tc>
+        <w:tc>
+          <w:tcPr>
+            <w:tcW w:w="0" w:type="auto"/>
+            <w:hideMark/>
+          </w:tcPr>
+          <w:p>
+            <w:pPr>
+              <w:spacing w:after="160" w:line="278" w:lineRule="auto"/>
+              <w:cnfStyle w:val="100000000000" w:firstRow="1" w:lastRow="0" w:firstColumn="0" w:lastColumn="0" w:oddVBand="0" w:evenVBand="0" w:oddHBand="0" w:evenHBand="0" w:firstRowFirstColumn="0" w:firstRowLastColumn="0" w:lastRowFirstColumn="0" w:lastRowLastColumn="0"/>
+            </w:pPr>
+            <w:proofErr w:type="spellStart"/>
+            <w:r>
+              <w:t>OptimAlze</w:t>
+            </w:r>
+            <w:proofErr w:type="spellEnd"/>
+            <w:r>
+              <w:t xml:space="preserve"> Buddy's Counter</w:t>
+            </w:r>
+          </w:p>
+        </w:tc>
+      </w:tr>
+      <w:tr>
+        <w:trPr>
+          <w:cnfStyle w:val="000000100000" w:firstRow="0" w:lastRow="0" w:firstColumn="0" w:lastColumn="0" w:oddVBand="0" w:evenVBand="0" w:oddHBand="1" w:evenHBand="0" w:firstRowFirstColumn="0" w:firstRowLastColumn="0" w:lastRowFirstColumn="0" w:lastRowLastColumn="0"/>
+        </w:trPr>
+        <w:tc>
+          <w:tcPr>
+            <w:cnfStyle w:val="001000000000" w:firstRow="0" w:lastRow="0" w:firstColumn="1" w:lastColumn="0" w:oddVBand="0" w:evenVBand="0" w:oddHBand="0" w:evenHBand="0" w:firstRowFirstColumn="0" w:firstRowLastColumn="0" w:lastRowFirstColumn="0" w:lastRowLastColumn="0"/>
+            <w:tcW w:w="0" w:type="auto"/>
+            <w:hideMark/>
+          </w:tcPr>
+          <w:p>
+            <w:pPr>
+              <w:spacing w:after="160" w:line="278" w:lineRule="auto"/>
+            </w:pPr>
+            <w:r>
+              <w:t xml:space="preserve">Large </w:t>
+            </w:r>
+            <w:proofErr w:type="spellStart"/>
+            <w:r>
+              <w:t>GovTech</w:t>
+            </w:r>
+            <w:proofErr w:type="spellEnd"/>
+            <w:r>
+              <w:t>/ERP Suites</w:t>
+            </w:r>
+          </w:p>
+        </w:tc>
+        <w:tc>
+          <w:tcPr>
+            <w:tcW w:w="0" w:type="auto"/>
+            <w:hideMark/>
+          </w:tcPr>
+          <w:p>
+            <w:pPr>
+              <w:spacing w:after="160" w:line="278" w:lineRule="auto"/>
+              <w:cnfStyle w:val="000000100000" w:firstRow="0" w:lastRow="0" w:firstColumn="0" w:lastColumn="0" w:oddVBand="0" w:evenVBand="0" w:oddHBand="1" w:evenHBand="0" w:firstRowFirstColumn="0" w:firstRowLastColumn="0" w:lastRowFirstColumn="0" w:lastRowLastColumn="0"/>
+            </w:pPr>
+            <w:r>
+              <w:t>Salesforce Govt. Cloud, Microsoft Dynamics</w:t>
+            </w:r>
+          </w:p>
+        </w:tc>
+        <w:tc>
+          <w:tcPr>
+            <w:tcW w:w="0" w:type="auto"/>
+            <w:hideMark/>
+          </w:tcPr>
+          <w:p>
+            <w:pPr>
+              <w:spacing w:after="160" w:line="278" w:lineRule="auto"/>
+              <w:cnfStyle w:val="000000100000" w:firstRow="0" w:lastRow="0" w:firstColumn="0" w:lastColumn="0" w:oddVBand="0" w:evenVBand="0" w:oddHBand="1" w:evenHBand="0" w:firstRowFirstColumn="0" w:firstRowLastColumn="0" w:lastRowFirstColumn="0" w:lastRowLastColumn="0"/>
+            </w:pPr>
+            <w:r>
+              <w:t>Deep integration with existing government CRM/ERP, trusted vendor status, full suite.</w:t>
+            </w:r>
+          </w:p>
+        </w:tc>
+        <w:tc>
+          <w:tcPr>
+            <w:tcW w:w="0" w:type="auto"/>
+            <w:hideMark/>
+          </w:tcPr>
+          <w:p>
+            <w:pPr>
+              <w:spacing w:after="160" w:line="278" w:lineRule="auto"/>
+              <w:cnfStyle w:val="000000100000" w:firstRow="0" w:lastRow="0" w:firstColumn="0" w:lastColumn="0" w:oddVBand="0" w:evenVBand="0" w:oddHBand="1" w:evenHBand="0" w:firstRowFirstColumn="0" w:firstRowLastColumn="0" w:lastRowFirstColumn="0" w:lastRowLastColumn="0"/>
+            </w:pPr>
+            <w:r>
+              <w:t>AI may be a generic add-on, less focused on public sector service workflows, potentially more expensive and complex.</w:t>
+            </w:r>
+          </w:p>
+        </w:tc>
+        <w:tc>
+          <w:tcPr>
+            <w:tcW w:w="0" w:type="auto"/>
+            <w:hideMark/>
+          </w:tcPr>
+          <w:p>
+            <w:pPr>
+              <w:spacing w:after="160" w:line="278" w:lineRule="auto"/>
+              <w:cnfStyle w:val="000000100000" w:firstRow="0" w:lastRow="0" w:firstColumn="0" w:lastColumn="0" w:oddVBand="0" w:evenVBand="0" w:oddHBand="1" w:evenHBand="0" w:firstRowFirstColumn="0" w:firstRowLastColumn="0" w:lastRowFirstColumn="0" w:lastRowLastColumn="0"/>
+            </w:pPr>
+            <w:r>
+              <w:t>More specialized, actionable, and accurate for service delivery; can integrate </w:t>
+            </w:r>
+            <w:r>
+              <w:rPr>
+                <w:i/>
+                <w:iCs/>
+              </w:rPr>
+              <w:t>with</w:t>
+            </w:r>
+            <w:r>
+              <w:t> these suites as a best-of-breed front-end.</w:t>
+            </w:r>
+          </w:p>
+        </w:tc>
+      </w:tr>
+      <w:tr>
+        <w:tc>
+          <w:tcPr>
+            <w:cnfStyle w:val="001000000000" w:firstRow="0" w:lastRow="0" w:firstColumn="1" w:lastColumn="0" w:oddVBand="0" w:evenVBand="0" w:oddHBand="0" w:evenHBand="0" w:firstRowFirstColumn="0" w:firstRowLastColumn="0" w:lastRowFirstColumn="0" w:lastRowLastColumn="0"/>
+            <w:tcW w:w="0" w:type="auto"/>
+            <w:hideMark/>
+          </w:tcPr>
+          <w:p>
+            <w:pPr>
+              <w:spacing w:after="160" w:line="278" w:lineRule="auto"/>
+            </w:pPr>
+            <w:r>
+              <w:t>Generic Chatbot Platforms</w:t>
+            </w:r>
+          </w:p>
+        </w:tc>
+        <w:tc>
+          <w:tcPr>
+            <w:tcW w:w="0" w:type="auto"/>
+            <w:hideMark/>
+          </w:tcPr>
+          <w:p>
+            <w:pPr>
+              <w:spacing w:after="160" w:line="278" w:lineRule="auto"/>
+              <w:cnfStyle w:val="000000000000" w:firstRow="0" w:lastRow="0" w:firstColumn="0" w:lastColumn="0" w:oddVBand="0" w:evenVBand="0" w:oddHBand="0" w:evenHBand="0" w:firstRowFirstColumn="0" w:firstRowLastColumn="0" w:lastRowFirstColumn="0" w:lastRowLastColumn="0"/>
+            </w:pPr>
+            <w:r>
+              <w:t>Many SaaS providers (Drift, Intercom)</w:t>
+            </w:r>
+          </w:p>
+        </w:tc>
+        <w:tc>
+          <w:tcPr>
+            <w:tcW w:w="0" w:type="auto"/>
+            <w:hideMark/>
+          </w:tcPr>
+          <w:p>
+            <w:pPr>
+              <w:spacing w:after="160" w:line="278" w:lineRule="auto"/>
+              <w:cnfStyle w:val="000000000000" w:firstRow="0" w:lastRow="0" w:firstColumn="0" w:lastColumn="0" w:oddVBand="0" w:evenVBand="0" w:oddHBand="0" w:evenHBand="0" w:firstRowFirstColumn="0" w:firstRowLastColumn="0" w:lastRowFirstColumn="0" w:lastRowLastColumn="0"/>
+            </w:pPr>
+            <w:r>
+              <w:t>Lower cost, faster setup for basic Q&amp;A, user-friendly.</w:t>
+            </w:r>
+          </w:p>
+        </w:tc>
+        <w:tc>
+          <w:tcPr>
+            <w:tcW w:w="0" w:type="auto"/>
+            <w:hideMark/>
+          </w:tcPr>
+          <w:p>
+            <w:pPr>
+              <w:spacing w:after="160" w:line="278" w:lineRule="auto"/>
+              <w:cnfStyle w:val="000000000000" w:firstRow="0" w:lastRow="0" w:firstColumn="0" w:lastColumn="0" w:oddVBand="0" w:evenVBand="0" w:oddHBand="0" w:evenHBand="0" w:firstRowFirstColumn="0" w:firstRowLastColumn="0" w:lastRowFirstColumn="0" w:lastRowLastColumn="0"/>
+            </w:pPr>
+            <w:r>
+              <w:t>Lack understanding of gov workflows, cannot execute tasks or validate documents, prone to hallucinations in complex policy areas.</w:t>
+            </w:r>
+          </w:p>
+        </w:tc>
+        <w:tc>
+          <w:tcPr>
+            <w:tcW w:w="0" w:type="auto"/>
+            <w:hideMark/>
+          </w:tcPr>
+          <w:p>
+            <w:pPr>
+              <w:spacing w:after="160" w:line="278" w:lineRule="auto"/>
+              <w:cnfStyle w:val="000000000000" w:firstRow="0" w:lastRow="0" w:firstColumn="0" w:lastColumn="0" w:oddVBand="0" w:evenVBand="0" w:oddHBand="0" w:evenHBand="0" w:firstRowFirstColumn="0" w:firstRowLastColumn="0" w:lastRowFirstColumn="0" w:lastRowLastColumn="0"/>
+            </w:pPr>
+            <w:r>
+              <w:t>Superior functionality (action + validation) and accuracy (RAG) for the specific, high-stakes government use case.</w:t>
+            </w:r>
+          </w:p>
+        </w:tc>
+      </w:tr>
+      <w:tr>
+        <w:trPr>
+          <w:cnfStyle w:val="000000100000" w:firstRow="0" w:lastRow="0" w:firstColumn="0" w:lastColumn="0" w:oddVBand="0" w:evenVBand="0" w:oddHBand="1" w:evenHBand="0" w:firstRowFirstColumn="0" w:firstRowLastColumn="0" w:lastRowFirstColumn="0" w:lastRowLastColumn="0"/>
+        </w:trPr>
+        <w:tc>
+          <w:tcPr>
+            <w:cnfStyle w:val="001000000000" w:firstRow="0" w:lastRow="0" w:firstColumn="1" w:lastColumn="0" w:oddVBand="0" w:evenVBand="0" w:oddHBand="0" w:evenHBand="0" w:firstRowFirstColumn="0" w:firstRowLastColumn="0" w:lastRowFirstColumn="0" w:lastRowLastColumn="0"/>
+            <w:tcW w:w="0" w:type="auto"/>
+            <w:hideMark/>
+          </w:tcPr>
+          <w:p>
+            <w:pPr>
+              <w:spacing w:after="160" w:line="278" w:lineRule="auto"/>
+            </w:pPr>
+            <w:r>
+              <w:t xml:space="preserve">Manual Processes &amp; </w:t>
+            </w:r>
+            <w:r>
+              <w:lastRenderedPageBreak/>
+              <w:t>Legacy Portals</w:t>
+            </w:r>
+          </w:p>
+        </w:tc>
+        <w:tc>
+          <w:tcPr>
+            <w:tcW w:w="0" w:type="auto"/>
+            <w:hideMark/>
+          </w:tcPr>
+          <w:p>
+            <w:pPr>
+              <w:spacing w:after="160" w:line="278" w:lineRule="auto"/>
+              <w:cnfStyle w:val="000000100000" w:firstRow="0" w:lastRow="0" w:firstColumn="0" w:lastColumn="0" w:oddVBand="0" w:evenVBand="0" w:oddHBand="1" w:evenHBand="0" w:firstRowFirstColumn="0" w:firstRowLastColumn="0" w:lastRowFirstColumn="0" w:lastRowLastColumn="0"/>
+            </w:pPr>
+            <w:r>
+              <w:lastRenderedPageBreak/>
+              <w:t xml:space="preserve">Current government </w:t>
+            </w:r>
+            <w:r>
+              <w:lastRenderedPageBreak/>
+              <w:t>websites and call centers</w:t>
+            </w:r>
+          </w:p>
+        </w:tc>
+        <w:tc>
+          <w:tcPr>
+            <w:tcW w:w="0" w:type="auto"/>
+            <w:hideMark/>
+          </w:tcPr>
+          <w:p>
+            <w:pPr>
+              <w:spacing w:after="160" w:line="278" w:lineRule="auto"/>
+              <w:cnfStyle w:val="000000100000" w:firstRow="0" w:lastRow="0" w:firstColumn="0" w:lastColumn="0" w:oddVBand="0" w:evenVBand="0" w:oddHBand="1" w:evenHBand="0" w:firstRowFirstColumn="0" w:firstRowLastColumn="0" w:lastRowFirstColumn="0" w:lastRowLastColumn="0"/>
+            </w:pPr>
+            <w:r>
+              <w:lastRenderedPageBreak/>
+              <w:t xml:space="preserve">No new software cost, </w:t>
+            </w:r>
+            <w:r>
+              <w:lastRenderedPageBreak/>
+              <w:t>perceived control.</w:t>
+            </w:r>
+          </w:p>
+        </w:tc>
+        <w:tc>
+          <w:tcPr>
+            <w:tcW w:w="0" w:type="auto"/>
+            <w:hideMark/>
+          </w:tcPr>
+          <w:p>
+            <w:pPr>
+              <w:spacing w:after="160" w:line="278" w:lineRule="auto"/>
+              <w:cnfStyle w:val="000000100000" w:firstRow="0" w:lastRow="0" w:firstColumn="0" w:lastColumn="0" w:oddVBand="0" w:evenVBand="0" w:oddHBand="1" w:evenHBand="0" w:firstRowFirstColumn="0" w:firstRowLastColumn="0" w:lastRowFirstColumn="0" w:lastRowLastColumn="0"/>
+            </w:pPr>
+            <w:r>
+              <w:lastRenderedPageBreak/>
+              <w:t xml:space="preserve">Terrible user experience, high error rates, </w:t>
+            </w:r>
+            <w:r>
+              <w:lastRenderedPageBreak/>
+              <w:t>massive staff burden, not scalable.</w:t>
+            </w:r>
+          </w:p>
+        </w:tc>
+        <w:tc>
+          <w:tcPr>
+            <w:tcW w:w="0" w:type="auto"/>
+            <w:hideMark/>
+          </w:tcPr>
+          <w:p>
+            <w:pPr>
+              <w:spacing w:after="160" w:line="278" w:lineRule="auto"/>
+              <w:cnfStyle w:val="000000100000" w:firstRow="0" w:lastRow="0" w:firstColumn="0" w:lastColumn="0" w:oddVBand="0" w:evenVBand="0" w:oddHBand="1" w:evenHBand="0" w:firstRowFirstColumn="0" w:firstRowLastColumn="0" w:lastRowFirstColumn="0" w:lastRowLastColumn="0"/>
+            </w:pPr>
+            <w:r>
+              <w:lastRenderedPageBreak/>
+              <w:t xml:space="preserve">Clear, demonstrable ROI in staff time saved </w:t>
+            </w:r>
+            <w:r>
+              <w:lastRenderedPageBreak/>
+              <w:t>and improved citizen satisfaction scores.</w:t>
+            </w:r>
+          </w:p>
+        </w:tc>
+      </w:tr>
+      <w:tr>
+        <w:tc>
+          <w:tcPr>
+            <w:cnfStyle w:val="001000000000" w:firstRow="0" w:lastRow="0" w:firstColumn="1" w:lastColumn="0" w:oddVBand="0" w:evenVBand="0" w:oddHBand="0" w:evenHBand="0" w:firstRowFirstColumn="0" w:firstRowLastColumn="0" w:lastRowFirstColumn="0" w:lastRowLastColumn="0"/>
+            <w:tcW w:w="0" w:type="auto"/>
+            <w:hideMark/>
+          </w:tcPr>
+          <w:p>
+            <w:pPr>
+              <w:spacing w:after="160" w:line="278" w:lineRule="auto"/>
+            </w:pPr>
+            <w:r>
+              <w:lastRenderedPageBreak/>
+              <w:t xml:space="preserve">Boutique </w:t>
+            </w:r>
+            <w:proofErr w:type="spellStart"/>
+            <w:r>
+              <w:t>GovTech</w:t>
+            </w:r>
+            <w:proofErr w:type="spellEnd"/>
+            <w:r>
+              <w:t xml:space="preserve"> Consultants</w:t>
+            </w:r>
+          </w:p>
+        </w:tc>
+        <w:tc>
+          <w:tcPr>
+            <w:tcW w:w="0" w:type="auto"/>
+            <w:hideMark/>
+          </w:tcPr>
+          <w:p>
+            <w:pPr>
+              <w:spacing w:after="160" w:line="278" w:lineRule="auto"/>
+              <w:cnfStyle w:val="000000000000" w:firstRow="0" w:lastRow="0" w:firstColumn="0" w:lastColumn="0" w:oddVBand="0" w:evenVBand="0" w:oddHBand="0" w:evenHBand="0" w:firstRowFirstColumn="0" w:firstRowLastColumn="0" w:lastRowFirstColumn="0" w:lastRowLastColumn="0"/>
+            </w:pPr>
+            <w:r>
+              <w:t>Custom development firms</w:t>
+            </w:r>
+          </w:p>
+        </w:tc>
+        <w:tc>
+          <w:tcPr>
+            <w:tcW w:w="0" w:type="auto"/>
+            <w:hideMark/>
+          </w:tcPr>
+          <w:p>
+            <w:pPr>
+              <w:spacing w:after="160" w:line="278" w:lineRule="auto"/>
+              <w:cnfStyle w:val="000000000000" w:firstRow="0" w:lastRow="0" w:firstColumn="0" w:lastColumn="0" w:oddVBand="0" w:evenVBand="0" w:oddHBand="0" w:evenHBand="0" w:firstRowFirstColumn="0" w:firstRowLastColumn="0" w:lastRowFirstColumn="0" w:lastRowLastColumn="0"/>
+            </w:pPr>
+            <w:r>
+              <w:t>Offer fully customized solutions tailored to exact needs.</w:t>
+            </w:r>
+          </w:p>
+        </w:tc>
+        <w:tc>
+          <w:tcPr>
+            <w:tcW w:w="0" w:type="auto"/>
+            <w:hideMark/>
+          </w:tcPr>
+          <w:p>
+            <w:pPr>
+              <w:spacing w:after="160" w:line="278" w:lineRule="auto"/>
+              <w:cnfStyle w:val="000000000000" w:firstRow="0" w:lastRow="0" w:firstColumn="0" w:lastColumn="0" w:oddVBand="0" w:evenVBand="0" w:oddHBand="0" w:evenHBand="0" w:firstRowFirstColumn="0" w:firstRowLastColumn="0" w:lastRowFirstColumn="0" w:lastRowLastColumn="0"/>
+            </w:pPr>
+            <w:r>
+              <w:t>Very high cost, long development timelines, ongoing maintenance burden for the government.</w:t>
+            </w:r>
+          </w:p>
+        </w:tc>
+        <w:tc>
+          <w:tcPr>
+            <w:tcW w:w="0" w:type="auto"/>
+            <w:hideMark/>
+          </w:tcPr>
+          <w:p>
+            <w:pPr>
+              <w:spacing w:after="160" w:line="278" w:lineRule="auto"/>
+              <w:cnfStyle w:val="000000000000" w:firstRow="0" w:lastRow="0" w:firstColumn="0" w:lastColumn="0" w:oddVBand="0" w:evenVBand="0" w:oddHBand="0" w:evenHBand="0" w:firstRowFirstColumn="0" w:firstRowLastColumn="0" w:lastRowFirstColumn="0" w:lastRowLastColumn="0"/>
+            </w:pPr>
+            <w:r>
+              <w:t>Offers a configurable product platform that is faster to deploy, more scalable, and with dedicated vendor support.</w:t>
+            </w:r>
+          </w:p>
+        </w:tc>
+      </w:tr>
+    </w:tbl>
+    <w:p>
+      <w:r>
+        <w:pict w14:anchorId="23EA8FA7">
+          <v:rect id="_x0000_i1093" style="width:0;height:.75pt" o:hralign="center" o:hrstd="t" o:hr="t" fillcolor="#a0a0a0" stroked="f"/>
+        </w:pict>
+      </w:r>
+    </w:p>
+    <w:p>
+      <w:pPr>
+        <w:rPr>
+          <w:b/>
+          <w:bCs/>
+        </w:rPr>
+      </w:pPr>
+      <w:r>
+        <w:rPr>
+          <w:b/>
+          <w:bCs/>
+        </w:rPr>
+        <w:t>7. Strategic Recommendations</w:t>
+      </w:r>
+    </w:p>
+    <w:p>
+      <w:r>
+        <w:rPr>
+          <w:b/>
+          <w:bCs/>
+        </w:rPr>
+        <w:t>Phase 1: Foundation &amp; Pilot (Months 0-18)</w:t>
+      </w:r>
+    </w:p>
+    <w:p>
+      <w:pPr>
+        <w:numPr>
+          <w:ilvl w:val="0"/>
+          <w:numId w:val="10"/>
+        </w:numPr>
+      </w:pPr>
+      <w:r>
+        <w:rPr>
+          <w:b/>
+          <w:bCs/>
+        </w:rPr>
+        <w:t>Recommendation 1.1: Target a "Beachhead" Service.</w:t>
+      </w:r>
+      <w:r>
+        <w:t> Do not try to boil the ocean. Identify and win a pilot with a mid-sized city for </w:t>
+      </w:r>
+      <w:r>
+        <w:rPr>
+          <w:b/>
+          <w:bCs/>
+        </w:rPr>
+        <w:t>one high-volume, document-intensive service</w:t>
+      </w:r>
+      <w:r>
+        <w:t> (e.g., Business License Applications, Parking Permit Renewals). The goal is a flawless, measurable success.</w:t>
+      </w:r>
+    </w:p>
+    <w:p>
+      <w:pPr>
+        <w:numPr>
+          <w:ilvl w:val="0"/>
+          <w:numId w:val="10"/>
+        </w:numPr>
+      </w:pPr>
+      <w:r>
+        <w:rPr>
+          <w:b/>
+          <w:bCs/>
+        </w:rPr>
+        <w:t>Recommendation 1.2: Build the "</w:t>
+      </w:r>
+      <w:proofErr w:type="spellStart"/>
+      <w:r>
+        <w:rPr>
+          <w:b/>
+          <w:bCs/>
+        </w:rPr>
+        <w:t>GovTech</w:t>
+      </w:r>
+      <w:proofErr w:type="spellEnd"/>
+      <w:r>
+        <w:rPr>
+          <w:b/>
+          <w:bCs/>
+        </w:rPr>
+        <w:t>" Sales Asset Package.</w:t>
+      </w:r>
+      <w:r>
+        <w:t> Develop a compelling ROI calculator focused on </w:t>
+      </w:r>
+      <w:r>
+        <w:rPr>
+          <w:b/>
+          <w:bCs/>
+        </w:rPr>
+        <w:t>FTE hours saved</w:t>
+      </w:r>
+      <w:r>
+        <w:t> on document review and citizen queries. Create case study templates and security documentation to streamline the sales process.</w:t>
+      </w:r>
+    </w:p>
+    <w:p>
+      <w:pPr>
+        <w:numPr>
+          <w:ilvl w:val="0"/>
+          <w:numId w:val="10"/>
+        </w:numPr>
+      </w:pPr>
+      <w:r>
+        <w:rPr>
+          <w:b/>
+          <w:bCs/>
+        </w:rPr>
+        <w:t>Recommendation 1.3: Forge a Key Strategic Partnership.</w:t>
+      </w:r>
+      <w:r>
+        <w:t> Secure </w:t>
+      </w:r>
+      <w:r>
+        <w:rPr>
+          <w:b/>
+          <w:bCs/>
+        </w:rPr>
+        <w:t>one</w:t>
+      </w:r>
+      <w:r>
+        <w:t> partnership with a respected systems integrator or consultant that specializes in local government. Use their credibility and existing relationships to open doors.</w:t>
+      </w:r>
+    </w:p>
+    <w:p>
+      <w:r>
+        <w:rPr>
+          <w:b/>
+          <w:bCs/>
+        </w:rPr>
+        <w:t>Phase 2: Scale &amp; Systematize (Months 18-36)</w:t>
+      </w:r>
+    </w:p>
+    <w:p>
+      <w:pPr>
+        <w:numPr>
+          <w:ilvl w:val="0"/>
+          <w:numId w:val="11"/>
+        </w:numPr>
+      </w:pPr>
+      <w:r>
+        <w:rPr>
+          <w:b/>
+          <w:bCs/>
+        </w:rPr>
+        <w:t>Recommendation 2.1: Productize the Platform.</w:t>
+      </w:r>
+      <w:r>
+        <w:t> Based on learnings from the pilot, develop a </w:t>
+      </w:r>
+      <w:r>
+        <w:rPr>
+          <w:b/>
+          <w:bCs/>
+        </w:rPr>
+        <w:t>modular, configurable platform</w:t>
+      </w:r>
+      <w:r>
+        <w:t> with a library of pre-built workflows for common services (animal licenses, records requests, etc.) to reduce deployment cost and time.</w:t>
+      </w:r>
+    </w:p>
+    <w:p>
+      <w:pPr>
+        <w:numPr>
+          <w:ilvl w:val="0"/>
+          <w:numId w:val="11"/>
+        </w:numPr>
+      </w:pPr>
+      <w:r>
+        <w:rPr>
+          <w:b/>
+          <w:bCs/>
+        </w:rPr>
+        <w:t>Recommendation 2.2: Expand Vertically and Horizontally.</w:t>
+      </w:r>
+      <w:r>
+        <w:t> Use the success of the beachhead service to expand within the same municipality to 2-3 additional departments. Simultaneously, replicate the beachhead service success in municipalities of similar size and profile.</w:t>
+      </w:r>
+    </w:p>
+    <w:p>
+      <w:pPr>
+        <w:numPr>
+          <w:ilvl w:val="0"/>
+          <w:numId w:val="11"/>
+        </w:numPr>
+      </w:pPr>
+      <w:r>
+        <w:rPr>
+          <w:b/>
+          <w:bCs/>
+        </w:rPr>
+        <w:lastRenderedPageBreak/>
+        <w:t>Recommendation 2.3: Develop a Robust Partner Program.</w:t>
+      </w:r>
+      <w:r>
+        <w:t> Formalize the partnership model to onboard and enable multiple regional integrators, creating a scalable indirect sales channel.</w:t>
+      </w:r>
+    </w:p>
+    <w:p>
+      <w:r>
+        <w:rPr>
+          <w:b/>
+          <w:bCs/>
+        </w:rPr>
+        <w:t>Phase 3: Institutionalize &amp; Innovate (Months 36+)</w:t>
+      </w:r>
+    </w:p>
+    <w:p>
+      <w:pPr>
+        <w:numPr>
+          <w:ilvl w:val="0"/>
+          <w:numId w:val="12"/>
+        </w:numPr>
+      </w:pPr>
+      <w:r>
+        <w:rPr>
+          <w:b/>
+          <w:bCs/>
+        </w:rPr>
+        <w:t>Recommendation 3.1: Pursue Higher-Level Government Certifications.</w:t>
+      </w:r>
+      <w:r>
+        <w:t> Aim for certifications like </w:t>
+      </w:r>
+      <w:r>
+        <w:rPr>
+          <w:b/>
+          <w:bCs/>
+        </w:rPr>
+        <w:t>FedRAMP (US)</w:t>
+      </w:r>
+      <w:r>
+        <w:t> or equivalent in other regions to unlock state/provincial and federal government markets.</w:t>
+      </w:r>
+    </w:p>
+    <w:p>
+      <w:pPr>
+        <w:numPr>
+          <w:ilvl w:val="0"/>
+          <w:numId w:val="12"/>
+        </w:numPr>
+      </w:pPr>
+      <w:r>
+        <w:rPr>
+          <w:b/>
+          <w:bCs/>
+        </w:rPr>
+        <w:t>Recommendation 3.2: Evolve into a Civic Intelligence Platform.</w:t>
+      </w:r>
+      <w:r>
+        <w:t> Leverage the aggregated, anonymized interaction data to offer analytics dashboards to governments: "Top 10 Citizen Confusions," "Service Demand Predictor," "Policy Change Impact Simulator."</w:t>
+      </w:r>
+    </w:p>
+    <w:p>
+      <w:pPr>
+        <w:numPr>
+          <w:ilvl w:val="0"/>
+          <w:numId w:val="12"/>
+        </w:numPr>
+      </w:pPr>
+      <w:r>
+        <w:rPr>
+          <w:b/>
+          <w:bCs/>
+        </w:rPr>
+        <w:t>Recommendation 3.3: Evaluate Strategic Pathways.</w:t>
+      </w:r>
+      <w:r>
+        <w:t xml:space="preserve"> Assess whether to remain an independent, focused </w:t>
+      </w:r>
+      <w:proofErr w:type="spellStart"/>
+      <w:r>
+        <w:t>GovTech</w:t>
+      </w:r>
+      <w:proofErr w:type="spellEnd"/>
+      <w:r>
+        <w:t xml:space="preserve"> leader, seek acquisition by a larger platform company (e.g., Salesforce, ServiceNow) wanting to deepen its public sector capabilities, or pursue a significant growth equity round to accelerate dominance.</w:t>
+      </w:r>
+    </w:p>
+    <w:p>
+      <w:r>
+        <w:pict w14:anchorId="7895AE44">
+          <v:rect id="_x0000_i1094" style="width:0;height:.75pt" o:hralign="center" o:hrstd="t" o:hr="t" fillcolor="#a0a0a0" stroked="f"/>
+        </w:pict>
+      </w:r>
+    </w:p>
+    <w:p>
+      <w:pPr>
+        <w:rPr>
+          <w:b/>
+          <w:bCs/>
+        </w:rPr>
+      </w:pPr>
+      <w:r>
+        <w:rPr>
+          <w:b/>
+          <w:bCs/>
+        </w:rPr>
+        <w:t>8. Conclusion</w:t>
+      </w:r>
+    </w:p>
+    <w:p>
+      <w:proofErr w:type="spellStart"/>
+      <w:r>
+        <w:t>OptimAlze</w:t>
+      </w:r>
+      <w:proofErr w:type="spellEnd"/>
+      <w:r>
+        <w:t xml:space="preserve"> Buddy is positioned at the confluence of a critical public need (efficient, transparent services) and transformative technology (actionable, accurate AI). Its </w:t>
+      </w:r>
+      <w:r>
+        <w:rPr>
+          <w:b/>
+          <w:bCs/>
+        </w:rPr>
+        <w:t>Strengths</w:t>
+      </w:r>
+      <w:r>
+        <w:t> in providing not just information but execution and validation give it a formidable value proposition. However, the </w:t>
+      </w:r>
+      <w:r>
+        <w:rPr>
+          <w:b/>
+          <w:bCs/>
+        </w:rPr>
+        <w:t>Weaknesses</w:t>
+      </w:r>
+      <w:r>
+        <w:t> associated with selling to and implementing within government are substantial and define the primary execution risk.</w:t>
+      </w:r>
+    </w:p>
+    <w:p>
+      <w:r>
+        <w:t>The </w:t>
+      </w:r>
+      <w:r>
+        <w:rPr>
+          <w:b/>
+          <w:bCs/>
+        </w:rPr>
+        <w:t>Opportunities</w:t>
+      </w:r>
+      <w:r>
+        <w:t> are significant, driven by global digitalization trends and chronic public sector inefficiencies. The </w:t>
+      </w:r>
+      <w:r>
+        <w:rPr>
+          <w:b/>
+          <w:bCs/>
+        </w:rPr>
+        <w:t>Threats</w:t>
+      </w:r>
+      <w:r>
+        <w:t> from competitors, public skepticism, and stringent regulations are real but can be managed by a focus on security, transparency, and quantifiable value.</w:t>
+      </w:r>
+    </w:p>
+    <w:p>
+      <w:r>
+        <w:t>The recommended strategy is one of </w:t>
+      </w:r>
+      <w:r>
+        <w:rPr>
+          <w:b/>
+          <w:bCs/>
+        </w:rPr>
+        <w:t>"Prudent Revolution."</w:t>
+      </w:r>
+      <w:r>
+        <w:t> </w:t>
+      </w:r>
+      <w:proofErr w:type="spellStart"/>
+      <w:r>
+        <w:t>OptimAlze</w:t>
+      </w:r>
+      <w:proofErr w:type="spellEnd"/>
+      <w:r>
+        <w:t xml:space="preserve"> Buddy must prove its worth through modest, low-risk, high-ROI initial deployments. It must build an impeccable reputation for security, accuracy, and citizen satisfaction. By doing so, it can transition from being viewed as a risky new tool to becoming an indispensable piece of public infrastructure, fundamentally improving how citizens interact with their government. Success requires equal parts technological excellence, strategic patience, and a deep understanding of the public sector's unique rhythms and requirements.</w:t>
+      </w:r>
+    </w:p>
+    <w:p/>
     <w:sectPr>
       <w:pgSz w:w="12240" w:h="15840"/>
       <w:pgMar w:top="1440" w:right="1440" w:bottom="1440" w:left="1440" w:header="720" w:footer="720" w:gutter="0"/>
@@ -1184,7 +3289,7 @@
 </file>
 
 <file path=word/numbering.xml><?xml version="1.0" encoding="utf-8"?>
-<w:numbering xmlns:wpc="http://schemas.microsoft.com/office/word/2010/wordprocessingCanvas" xmlns:cx="http://schemas.microsoft.com/office/drawing/2014/chartex" xmlns:cx1="http://schemas.microsoft.com/office/drawing/2015/9/8/chartex" xmlns:cx2="http://schemas.microsoft.com/office/drawing/2015/10/21/chartex" xmlns:cx3="http://schemas.microsoft.com/office/drawing/2016/5/9/chartex" xmlns:cx4="http://schemas.microsoft.com/office/drawing/2016/5/10/chartex" xmlns:cx5="http://schemas.microsoft.com/office/drawing/2016/5/11/chartex" xmlns:cx6="http://schemas.microsoft.com/office/drawing/2016/5/12/chartex" xmlns:cx7="http://schemas.microsoft.com/office/drawing/2016/5/13/chartex" xmlns:cx8="http://schemas.microsoft.com/office/drawing/2016/5/14/chartex" xmlns:mc="http://schemas.openxmlformats.org/markup-compatibility/2006" xmlns:aink="http://schemas.microsoft.com/office/drawing/2016/ink" xmlns:am3d="http://schemas.microsoft.com/office/drawing/2017/model3d" xmlns:o="urn:schemas-microsoft-com:office:office" xmlns:r="http://schemas.openxmlformats.org/officeDocument/2006/relationships" xmlns:m="http://schemas.openxmlformats.org/officeDocument/2006/math" xmlns:v="urn:schemas-microsoft-com:vml" xmlns:wp14="http://schemas.microsoft.com/office/word/2010/wordprocessingDrawing" xmlns:wp="http://schemas.openxmlformats.org/drawingml/2006/wordprocessingDrawing" xmlns:w10="urn:schemas-microsoft-com:office:word" xmlns:w="http://schemas.openxmlformats.org/wordprocessingml/2006/main" xmlns:w14="http://schemas.microsoft.com/office/word/2010/wordml" xmlns:w15="http://schemas.microsoft.com/office/word/2012/wordml" xmlns:w16cex="http://schemas.microsoft.com/office/word/2018/wordml/cex" xmlns:w16cid="http://schemas.microsoft.com/office/word/2016/wordml/cid" xmlns:w16="http://schemas.microsoft.com/office/word/2018/wordml" xmlns:w16se="http://schemas.microsoft.com/office/word/2015/wordml/symex" xmlns:wpg="http://schemas.microsoft.com/office/word/2010/wordprocessingGroup" xmlns:wpi="http://schemas.microsoft.com/office/word/2010/wordprocessingInk" xmlns:wne="http://schemas.microsoft.com/office/word/2006/wordml" xmlns:wps="http://schemas.microsoft.com/office/word/2010/wordprocessingShape" mc:Ignorable="w14 w15 w16se w16cid w16 w16cex wp14">
+<w:numbering xmlns:wpc="http://schemas.microsoft.com/office/word/2010/wordprocessingCanvas" xmlns:cx="http://schemas.microsoft.com/office/drawing/2014/chartex" xmlns:cx1="http://schemas.microsoft.com/office/drawing/2015/9/8/chartex" xmlns:cx2="http://schemas.microsoft.com/office/drawing/2015/10/21/chartex" xmlns:cx3="http://schemas.microsoft.com/office/drawing/2016/5/9/chartex" xmlns:cx4="http://schemas.microsoft.com/office/drawing/2016/5/10/chartex" xmlns:cx5="http://schemas.microsoft.com/office/drawing/2016/5/11/chartex" xmlns:cx6="http://schemas.microsoft.com/office/drawing/2016/5/12/chartex" xmlns:cx7="http://schemas.microsoft.com/office/drawing/2016/5/13/chartex" xmlns:cx8="http://schemas.microsoft.com/office/drawing/2016/5/14/chartex" xmlns:mc="http://schemas.openxmlformats.org/markup-compatibility/2006" xmlns:aink="http://schemas.microsoft.com/office/drawing/2016/ink" xmlns:am3d="http://schemas.microsoft.com/office/drawing/2017/model3d" xmlns:o="urn:schemas-microsoft-com:office:office" xmlns:oel="http://schemas.microsoft.com/office/2019/extlst" xmlns:r="http://schemas.openxmlformats.org/officeDocument/2006/relationships" xmlns:m="http://schemas.openxmlformats.org/officeDocument/2006/math" xmlns:v="urn:schemas-microsoft-com:vml" xmlns:wp14="http://schemas.microsoft.com/office/word/2010/wordprocessingDrawing" xmlns:wp="http://schemas.openxmlformats.org/drawingml/2006/wordprocessingDrawing" xmlns:w10="urn:schemas-microsoft-com:office:word" xmlns:w="http://schemas.openxmlformats.org/wordprocessingml/2006/main" xmlns:w14="http://schemas.microsoft.com/office/word/2010/wordml" xmlns:w15="http://schemas.microsoft.com/office/word/2012/wordml" xmlns:w16cex="http://schemas.microsoft.com/office/word/2018/wordml/cex" xmlns:w16cid="http://schemas.microsoft.com/office/word/2016/wordml/cid" xmlns:w16="http://schemas.microsoft.com/office/word/2018/wordml" xmlns:w16du="http://schemas.microsoft.com/office/word/2023/wordml/word16du" xmlns:w16sdtdh="http://schemas.microsoft.com/office/word/2020/wordml/sdtdatahash" xmlns:w16sdtfl="http://schemas.microsoft.com/office/word/2024/wordml/sdtformatlock" xmlns:w16se="http://schemas.microsoft.com/office/word/2015/wordml/symex" xmlns:wpg="http://schemas.microsoft.com/office/word/2010/wordprocessingGroup" xmlns:wpi="http://schemas.microsoft.com/office/word/2010/wordprocessingInk" xmlns:wne="http://schemas.microsoft.com/office/word/2006/wordml" xmlns:wps="http://schemas.microsoft.com/office/word/2010/wordprocessingShape" mc:Ignorable="w14 w15 w16se w16cid w16 w16cex w16sdtdh w16sdtfl w16du wp14">
   <w:abstractNum w:abstractNumId="0" w15:restartNumberingAfterBreak="0">
     <w:nsid w:val="03020C9C"/>
     <w:multiLevelType w:val="multilevel"/>
@@ -2937,47 +5042,47 @@
       </w:pPr>
     </w:lvl>
   </w:abstractNum>
-  <w:num w:numId="1">
+  <w:num w:numId="1" w16cid:durableId="6059666">
     <w:abstractNumId w:val="11"/>
   </w:num>
-  <w:num w:numId="2">
+  <w:num w:numId="2" w16cid:durableId="2053650363">
     <w:abstractNumId w:val="0"/>
   </w:num>
-  <w:num w:numId="3">
+  <w:num w:numId="3" w16cid:durableId="1546678513">
     <w:abstractNumId w:val="7"/>
   </w:num>
-  <w:num w:numId="4">
+  <w:num w:numId="4" w16cid:durableId="1067387347">
     <w:abstractNumId w:val="8"/>
   </w:num>
-  <w:num w:numId="5">
+  <w:num w:numId="5" w16cid:durableId="1586838354">
     <w:abstractNumId w:val="1"/>
   </w:num>
-  <w:num w:numId="6">
+  <w:num w:numId="6" w16cid:durableId="1528251937">
     <w:abstractNumId w:val="3"/>
   </w:num>
-  <w:num w:numId="7">
+  <w:num w:numId="7" w16cid:durableId="1528251017">
     <w:abstractNumId w:val="6"/>
   </w:num>
-  <w:num w:numId="8">
+  <w:num w:numId="8" w16cid:durableId="930551422">
     <w:abstractNumId w:val="10"/>
   </w:num>
-  <w:num w:numId="9">
+  <w:num w:numId="9" w16cid:durableId="519776301">
     <w:abstractNumId w:val="2"/>
   </w:num>
-  <w:num w:numId="10">
+  <w:num w:numId="10" w16cid:durableId="1419249568">
     <w:abstractNumId w:val="4"/>
   </w:num>
-  <w:num w:numId="11">
+  <w:num w:numId="11" w16cid:durableId="1523011525">
     <w:abstractNumId w:val="5"/>
   </w:num>
-  <w:num w:numId="12">
+  <w:num w:numId="12" w16cid:durableId="944384351">
     <w:abstractNumId w:val="9"/>
   </w:num>
 </w:numbering>
 </file>
 
 <file path=word/styles.xml><?xml version="1.0" encoding="utf-8"?>
-<w:styles xmlns:mc="http://schemas.openxmlformats.org/markup-compatibility/2006" xmlns:r="http://schemas.openxmlformats.org/officeDocument/2006/relationships" xmlns:w="http://schemas.openxmlformats.org/wordprocessingml/2006/main" xmlns:w14="http://schemas.microsoft.com/office/word/2010/wordml" xmlns:w15="http://schemas.microsoft.com/office/word/2012/wordml" xmlns:w16cex="http://schemas.microsoft.com/office/word/2018/wordml/cex" xmlns:w16cid="http://schemas.microsoft.com/office/word/2016/wordml/cid" xmlns:w16="http://schemas.microsoft.com/office/word/2018/wordml" xmlns:w16se="http://schemas.microsoft.com/office/word/2015/wordml/symex" mc:Ignorable="w14 w15 w16se w16cid w16 w16cex">
+<w:styles xmlns:mc="http://schemas.openxmlformats.org/markup-compatibility/2006" xmlns:r="http://schemas.openxmlformats.org/officeDocument/2006/relationships" xmlns:w="http://schemas.openxmlformats.org/wordprocessingml/2006/main" xmlns:w14="http://schemas.microsoft.com/office/word/2010/wordml" xmlns:w15="http://schemas.microsoft.com/office/word/2012/wordml" xmlns:w16cex="http://schemas.microsoft.com/office/word/2018/wordml/cex" xmlns:w16cid="http://schemas.microsoft.com/office/word/2016/wordml/cid" xmlns:w16="http://schemas.microsoft.com/office/word/2018/wordml" xmlns:w16du="http://schemas.microsoft.com/office/word/2023/wordml/word16du" xmlns:w16sdtdh="http://schemas.microsoft.com/office/word/2020/wordml/sdtdatahash" xmlns:w16sdtfl="http://schemas.microsoft.com/office/word/2024/wordml/sdtformatlock" xmlns:w16se="http://schemas.microsoft.com/office/word/2015/wordml/symex" mc:Ignorable="w14 w15 w16se w16cid w16 w16cex w16sdtdh w16sdtfl w16du">
   <w:docDefaults>
     <w:rPrDefault>
       <w:rPr>
@@ -3579,7 +5684,6 @@
   <w:style w:type="character" w:default="1" w:styleId="DefaultParagraphFont">
     <w:name w:val="Default Paragraph Font"/>
     <w:uiPriority w:val="1"/>
-    <w:semiHidden/>
     <w:unhideWhenUsed/>
   </w:style>
   <w:style w:type="table" w:default="1" w:styleId="TableNormal">

</xml_diff>